<commit_message>
Merged all of the pdbmap python scripts into a single pdbmap.py with config file and command line options. Perl scripts remain separate and are called from pdbmap.py. Also cleaning up the project directory, so this will be a good revision to check for any lost data.
</commit_message>
<xml_diff>
--- a/PDB_Projects_Journal.docx
+++ b/PDB_Projects_Journal.docx
@@ -201,8 +201,6 @@
       <w:r>
         <w:t xml:space="preserve"> a test script for pulling the </w:t>
       </w:r>
-      <w:bookmarkStart w:id="0" w:name="_GoBack"/>
-      <w:bookmarkEnd w:id="0"/>
       <w:r>
         <w:t xml:space="preserve">human homologue transcript for a UniGene ID. That transcript should then be able to pick up at the transcript conversion step in protein_to_genomic.pl, but the functionality isn’t finished. The code needs to be written, but the biggest hiccup in the pipeline is the UniGene lookup, which does not have an obvious way to automate yet. It might be easiest to download </w:t>
       </w:r>
@@ -617,13 +615,7 @@
         <w:rPr>
           <w:b/>
         </w:rPr>
-        <w:t xml:space="preserve"> Map </w:t>
-      </w:r>
-      <w:r>
-        <w:rPr>
-          <w:b/>
-        </w:rPr>
-        <w:t xml:space="preserve">from </w:t>
+        <w:t xml:space="preserve"> Map from </w:t>
       </w:r>
       <w:r>
         <w:rPr>
@@ -836,6 +828,108 @@
           <w:b/>
         </w:rPr>
       </w:pPr>
+      <w:r>
+        <w:rPr>
+          <w:b/>
+        </w:rPr>
+        <w:br w:type="column"/>
+      </w:r>
+      <w:r>
+        <w:rPr>
+          <w:b/>
+        </w:rPr>
+        <w:lastRenderedPageBreak/>
+        <w:t>PyMol Display/Movies</w:t>
+      </w:r>
+    </w:p>
+    <w:p>
+      <w:pPr>
+        <w:rPr>
+          <w:b/>
+        </w:rPr>
+      </w:pPr>
+    </w:p>
+    <w:p>
+      <w:r>
+        <w:rPr>
+          <w:b/>
+        </w:rPr>
+        <w:t>Rotate 360 degrees x axis, Rotate 360 degrees y axis Movie</w:t>
+      </w:r>
+    </w:p>
+    <w:p>
+      <w:pPr>
+        <w:pStyle w:val="ListParagraph"/>
+        <w:numPr>
+          <w:ilvl w:val="0"/>
+          <w:numId w:val="9"/>
+        </w:numPr>
+      </w:pPr>
+      <w:r>
+        <w:t>orient</w:t>
+      </w:r>
+    </w:p>
+    <w:p>
+      <w:pPr>
+        <w:pStyle w:val="ListParagraph"/>
+        <w:numPr>
+          <w:ilvl w:val="0"/>
+          <w:numId w:val="9"/>
+        </w:numPr>
+      </w:pPr>
+      <w:r>
+        <w:t>mset 1 x360</w:t>
+      </w:r>
+    </w:p>
+    <w:p>
+      <w:pPr>
+        <w:pStyle w:val="ListParagraph"/>
+        <w:numPr>
+          <w:ilvl w:val="0"/>
+          <w:numId w:val="9"/>
+        </w:numPr>
+      </w:pPr>
+      <w:r>
+        <w:t>movie.roll 1,180,1,axis=y</w:t>
+      </w:r>
+    </w:p>
+    <w:p>
+      <w:pPr>
+        <w:pStyle w:val="ListParagraph"/>
+        <w:numPr>
+          <w:ilvl w:val="0"/>
+          <w:numId w:val="9"/>
+        </w:numPr>
+      </w:pPr>
+      <w:r>
+        <w:t>movie.roll 181,360,1,axis=x</w:t>
+      </w:r>
+    </w:p>
+    <w:p>
+      <w:pPr>
+        <w:pStyle w:val="ListParagraph"/>
+        <w:numPr>
+          <w:ilvl w:val="0"/>
+          <w:numId w:val="9"/>
+        </w:numPr>
+      </w:pPr>
+      <w:r>
+        <w:t>mplay</w:t>
+      </w:r>
+    </w:p>
+    <w:p>
+      <w:pPr>
+        <w:pStyle w:val="ListParagraph"/>
+        <w:numPr>
+          <w:ilvl w:val="0"/>
+          <w:numId w:val="9"/>
+        </w:numPr>
+      </w:pPr>
+      <w:r>
+        <w:t>Alternative: 1; 2; 3; 4; 5 will work</w:t>
+      </w:r>
+      <w:bookmarkStart w:id="0" w:name="_GoBack"/>
+      <w:bookmarkEnd w:id="0"/>
     </w:p>
     <w:sectPr>
       <w:pgSz w:w="12240" w:h="15840"/>
@@ -1204,6 +1298,95 @@
     </w:lvl>
   </w:abstractNum>
   <w:abstractNum w:abstractNumId="4">
+    <w:nsid w:val="2F2E2DA9"/>
+    <w:multiLevelType w:val="hybridMultilevel"/>
+    <w:tmpl w:val="10A4C802"/>
+    <w:lvl w:ilvl="0" w:tplc="0409000F">
+      <w:start w:val="1"/>
+      <w:numFmt w:val="decimal"/>
+      <w:lvlText w:val="%1."/>
+      <w:lvlJc w:val="left"/>
+      <w:pPr>
+        <w:ind w:left="720" w:hanging="360"/>
+      </w:pPr>
+      <w:rPr>
+        <w:rFonts w:hint="default"/>
+      </w:rPr>
+    </w:lvl>
+    <w:lvl w:ilvl="1" w:tplc="04090019">
+      <w:start w:val="1"/>
+      <w:numFmt w:val="lowerLetter"/>
+      <w:lvlText w:val="%2."/>
+      <w:lvlJc w:val="left"/>
+      <w:pPr>
+        <w:ind w:left="1440" w:hanging="360"/>
+      </w:pPr>
+    </w:lvl>
+    <w:lvl w:ilvl="2" w:tplc="0409001B" w:tentative="1">
+      <w:start w:val="1"/>
+      <w:numFmt w:val="lowerRoman"/>
+      <w:lvlText w:val="%3."/>
+      <w:lvlJc w:val="right"/>
+      <w:pPr>
+        <w:ind w:left="2160" w:hanging="180"/>
+      </w:pPr>
+    </w:lvl>
+    <w:lvl w:ilvl="3" w:tplc="0409000F" w:tentative="1">
+      <w:start w:val="1"/>
+      <w:numFmt w:val="decimal"/>
+      <w:lvlText w:val="%4."/>
+      <w:lvlJc w:val="left"/>
+      <w:pPr>
+        <w:ind w:left="2880" w:hanging="360"/>
+      </w:pPr>
+    </w:lvl>
+    <w:lvl w:ilvl="4" w:tplc="04090019" w:tentative="1">
+      <w:start w:val="1"/>
+      <w:numFmt w:val="lowerLetter"/>
+      <w:lvlText w:val="%5."/>
+      <w:lvlJc w:val="left"/>
+      <w:pPr>
+        <w:ind w:left="3600" w:hanging="360"/>
+      </w:pPr>
+    </w:lvl>
+    <w:lvl w:ilvl="5" w:tplc="0409001B" w:tentative="1">
+      <w:start w:val="1"/>
+      <w:numFmt w:val="lowerRoman"/>
+      <w:lvlText w:val="%6."/>
+      <w:lvlJc w:val="right"/>
+      <w:pPr>
+        <w:ind w:left="4320" w:hanging="180"/>
+      </w:pPr>
+    </w:lvl>
+    <w:lvl w:ilvl="6" w:tplc="0409000F" w:tentative="1">
+      <w:start w:val="1"/>
+      <w:numFmt w:val="decimal"/>
+      <w:lvlText w:val="%7."/>
+      <w:lvlJc w:val="left"/>
+      <w:pPr>
+        <w:ind w:left="5040" w:hanging="360"/>
+      </w:pPr>
+    </w:lvl>
+    <w:lvl w:ilvl="7" w:tplc="04090019" w:tentative="1">
+      <w:start w:val="1"/>
+      <w:numFmt w:val="lowerLetter"/>
+      <w:lvlText w:val="%8."/>
+      <w:lvlJc w:val="left"/>
+      <w:pPr>
+        <w:ind w:left="5760" w:hanging="360"/>
+      </w:pPr>
+    </w:lvl>
+    <w:lvl w:ilvl="8" w:tplc="0409001B" w:tentative="1">
+      <w:start w:val="1"/>
+      <w:numFmt w:val="lowerRoman"/>
+      <w:lvlText w:val="%9."/>
+      <w:lvlJc w:val="right"/>
+      <w:pPr>
+        <w:ind w:left="6480" w:hanging="180"/>
+      </w:pPr>
+    </w:lvl>
+  </w:abstractNum>
+  <w:abstractNum w:abstractNumId="5">
     <w:nsid w:val="4596508B"/>
     <w:multiLevelType w:val="hybridMultilevel"/>
     <w:tmpl w:val="31AE38B2"/>
@@ -1293,7 +1476,7 @@
       </w:pPr>
     </w:lvl>
   </w:abstractNum>
-  <w:abstractNum w:abstractNumId="5">
+  <w:abstractNum w:abstractNumId="6">
     <w:nsid w:val="49C30EFA"/>
     <w:multiLevelType w:val="hybridMultilevel"/>
     <w:tmpl w:val="7026C80E"/>
@@ -1379,7 +1562,7 @@
       </w:pPr>
     </w:lvl>
   </w:abstractNum>
-  <w:abstractNum w:abstractNumId="6">
+  <w:abstractNum w:abstractNumId="7">
     <w:nsid w:val="56733812"/>
     <w:multiLevelType w:val="hybridMultilevel"/>
     <w:tmpl w:val="8DA2E126"/>
@@ -1468,7 +1651,7 @@
       </w:pPr>
     </w:lvl>
   </w:abstractNum>
-  <w:abstractNum w:abstractNumId="7">
+  <w:abstractNum w:abstractNumId="8">
     <w:nsid w:val="7B3336CF"/>
     <w:multiLevelType w:val="hybridMultilevel"/>
     <w:tmpl w:val="ADFAF5F0"/>
@@ -1558,7 +1741,7 @@
     </w:lvl>
   </w:abstractNum>
   <w:num w:numId="1">
-    <w:abstractNumId w:val="5"/>
+    <w:abstractNumId w:val="6"/>
   </w:num>
   <w:num w:numId="2">
     <w:abstractNumId w:val="2"/>
@@ -1567,10 +1750,10 @@
     <w:abstractNumId w:val="0"/>
   </w:num>
   <w:num w:numId="4">
-    <w:abstractNumId w:val="7"/>
+    <w:abstractNumId w:val="8"/>
   </w:num>
   <w:num w:numId="5">
-    <w:abstractNumId w:val="6"/>
+    <w:abstractNumId w:val="7"/>
   </w:num>
   <w:num w:numId="6">
     <w:abstractNumId w:val="1"/>
@@ -1579,6 +1762,9 @@
     <w:abstractNumId w:val="3"/>
   </w:num>
   <w:num w:numId="8">
+    <w:abstractNumId w:val="5"/>
+  </w:num>
+  <w:num w:numId="9">
     <w:abstractNumId w:val="4"/>
   </w:num>
 </w:numbering>

</xml_diff>

<commit_message>
Moved some more files around. Everything should now be appropriately subdivided. Updated the journal with new instructions.
</commit_message>
<xml_diff>
--- a/PDB_Projects_Journal.docx
+++ b/PDB_Projects_Journal.docx
@@ -21,6 +21,81 @@
         <w:t xml:space="preserve"> Journal</w:t>
       </w:r>
     </w:p>
+    <w:p>
+      <w:pPr>
+        <w:rPr>
+          <w:b/>
+        </w:rPr>
+      </w:pPr>
+    </w:p>
+    <w:p>
+      <w:r>
+        <w:rPr>
+          <w:b/>
+        </w:rPr>
+        <w:t>UPDATE: Map PDB structures to their genomic coordinates:</w:t>
+      </w:r>
+    </w:p>
+    <w:p>
+      <w:pPr>
+        <w:pStyle w:val="ListParagraph"/>
+        <w:numPr>
+          <w:ilvl w:val="0"/>
+          <w:numId w:val="10"/>
+        </w:numPr>
+      </w:pPr>
+      <w:r>
+        <w:t>Place all PDB structures into a single directory</w:t>
+      </w:r>
+    </w:p>
+    <w:p>
+      <w:pPr>
+        <w:pStyle w:val="ListParagraph"/>
+        <w:numPr>
+          <w:ilvl w:val="0"/>
+          <w:numId w:val="10"/>
+        </w:numPr>
+      </w:pPr>
+      <w:r>
+        <w:t>Update pdb.config with the necessary information</w:t>
+      </w:r>
+    </w:p>
+    <w:p>
+      <w:pPr>
+        <w:pStyle w:val="ListParagraph"/>
+        <w:numPr>
+          <w:ilvl w:val="1"/>
+          <w:numId w:val="10"/>
+        </w:numPr>
+      </w:pPr>
+      <w:r>
+        <w:t>If the database does not yet exist or you want to overwrite the existing, then set create_new_db to True</w:t>
+      </w:r>
+    </w:p>
+    <w:p>
+      <w:pPr>
+        <w:pStyle w:val="ListParagraph"/>
+        <w:numPr>
+          <w:ilvl w:val="1"/>
+          <w:numId w:val="10"/>
+        </w:numPr>
+      </w:pPr>
+      <w:r>
+        <w:t>If you do not want pdbmap.py to find human homologues for non-human PDB structures, set disable_human_homologue to False</w:t>
+      </w:r>
+    </w:p>
+    <w:p>
+      <w:pPr>
+        <w:pStyle w:val="ListParagraph"/>
+        <w:numPr>
+          <w:ilvl w:val="0"/>
+          <w:numId w:val="10"/>
+        </w:numPr>
+      </w:pPr>
+      <w:r>
+        <w:t>Run `pdbmap.py -c pdb.config`</w:t>
+      </w:r>
+    </w:p>
     <w:p/>
     <w:p>
       <w:pPr>
@@ -32,19 +107,19 @@
         <w:rPr>
           <w:b/>
         </w:rPr>
-        <w:t xml:space="preserve">Load PDB </w:t>
-      </w:r>
-      <w:r>
-        <w:rPr>
-          <w:b/>
-        </w:rPr>
-        <w:t xml:space="preserve">Structure(s) </w:t>
-      </w:r>
-      <w:r>
-        <w:rPr>
-          <w:b/>
-        </w:rPr>
-        <w:t>into MySQL</w:t>
+        <w:t>Download</w:t>
+      </w:r>
+      <w:r>
+        <w:rPr>
+          <w:b/>
+        </w:rPr>
+        <w:t xml:space="preserve"> PDB </w:t>
+      </w:r>
+      <w:r>
+        <w:rPr>
+          <w:b/>
+        </w:rPr>
+        <w:t>Structure(s)</w:t>
       </w:r>
       <w:r>
         <w:rPr>
@@ -129,93 +204,6 @@
     </w:p>
     <w:p>
       <w:pPr>
-        <w:pStyle w:val="ListParagraph"/>
-        <w:numPr>
-          <w:ilvl w:val="0"/>
-          <w:numId w:val="7"/>
-        </w:numPr>
-      </w:pPr>
-      <w:r>
-        <w:t>Feed PDB file to pdb_to_tranpep.py</w:t>
-      </w:r>
-    </w:p>
-    <w:p>
-      <w:pPr>
-        <w:pStyle w:val="ListParagraph"/>
-        <w:numPr>
-          <w:ilvl w:val="1"/>
-          <w:numId w:val="7"/>
-        </w:numPr>
-      </w:pPr>
-      <w:r>
-        <w:t xml:space="preserve">For multiple files, call </w:t>
-      </w:r>
-      <w:r>
-        <w:rPr>
-          <w:i/>
-        </w:rPr>
-        <w:t>load_pdb.sh</w:t>
-      </w:r>
-      <w:r>
-        <w:t xml:space="preserve"> in a directory with all of (and only) those PDB files you would like to load.</w:t>
-      </w:r>
-    </w:p>
-    <w:p>
-      <w:pPr>
-        <w:rPr>
-          <w:b/>
-        </w:rPr>
-      </w:pPr>
-    </w:p>
-    <w:p>
-      <w:r>
-        <w:rPr>
-          <w:b/>
-        </w:rPr>
-        <w:t>Identify Human Homologues from (Non-)Human Proteins in PDB Files:</w:t>
-      </w:r>
-    </w:p>
-    <w:p>
-      <w:pPr>
-        <w:pStyle w:val="ListParagraph"/>
-        <w:numPr>
-          <w:ilvl w:val="0"/>
-          <w:numId w:val="8"/>
-        </w:numPr>
-      </w:pPr>
-      <w:r>
-        <w:t>Query the UniGene Accession number for the UniProt ID</w:t>
-      </w:r>
-    </w:p>
-    <w:p>
-      <w:pPr>
-        <w:pStyle w:val="ListParagraph"/>
-        <w:numPr>
-          <w:ilvl w:val="0"/>
-          <w:numId w:val="8"/>
-        </w:numPr>
-      </w:pPr>
-      <w:r>
-        <w:t>Test_homology.pl is</w:t>
-      </w:r>
-      <w:r>
-        <w:t xml:space="preserve"> a test script for pulling the </w:t>
-      </w:r>
-      <w:r>
-        <w:t xml:space="preserve">human homologue transcript for a UniGene ID. That transcript should then be able to pick up at the transcript conversion step in protein_to_genomic.pl, but the functionality isn’t finished. The code needs to be written, but the biggest hiccup in the pipeline is the UniGene lookup, which does not have an obvious way to automate yet. It might be easiest to download </w:t>
-      </w:r>
-      <w:r>
-        <w:rPr>
-          <w:i/>
-        </w:rPr>
-        <w:t>all</w:t>
-      </w:r>
-      <w:r>
-        <w:t xml:space="preserve"> conversions from UniProt-&gt;UniGene.</w:t>
-      </w:r>
-    </w:p>
-    <w:p>
-      <w:pPr>
         <w:rPr>
           <w:b/>
         </w:rPr>
@@ -477,7 +465,6 @@
         </w:numPr>
       </w:pPr>
       <w:r>
-        <w:lastRenderedPageBreak/>
         <w:t>Feed FASTA file to pull_unp.py</w:t>
       </w:r>
     </w:p>
@@ -505,7 +492,14 @@
         </w:numPr>
       </w:pPr>
       <w:r>
-        <w:t>Load all relevant PDB structures into MySQL</w:t>
+        <w:lastRenderedPageBreak/>
+        <w:t>Download</w:t>
+      </w:r>
+      <w:r>
+        <w:t xml:space="preserve"> a</w:t>
+      </w:r>
+      <w:r>
+        <w:t>ll relevant PDB structures</w:t>
       </w:r>
     </w:p>
     <w:p>
@@ -561,7 +555,25 @@
         </w:numPr>
       </w:pPr>
       <w:r>
-        <w:t>Use this list to load the relevant PDB structures</w:t>
+        <w:t xml:space="preserve">Use this list to </w:t>
+      </w:r>
+      <w:r>
+        <w:t>download</w:t>
+      </w:r>
+      <w:r>
+        <w:t xml:space="preserve"> the relevant PDB structures</w:t>
+      </w:r>
+    </w:p>
+    <w:p>
+      <w:pPr>
+        <w:pStyle w:val="ListParagraph"/>
+        <w:numPr>
+          <w:ilvl w:val="0"/>
+          <w:numId w:val="1"/>
+        </w:numPr>
+      </w:pPr>
+      <w:r>
+        <w:t>Feed PDB structures to pdbmap.py</w:t>
       </w:r>
     </w:p>
     <w:p>
@@ -588,348 +600,334 @@
           <w:b/>
         </w:rPr>
         <w:lastRenderedPageBreak/>
-        <w:t>Mapping to PDB Structures with PyMol</w:t>
-      </w:r>
-    </w:p>
-    <w:p>
-      <w:pPr>
-        <w:rPr>
-          <w:b/>
-        </w:rPr>
-      </w:pPr>
-    </w:p>
-    <w:p>
-      <w:r>
-        <w:rPr>
-          <w:b/>
-        </w:rPr>
-        <w:t xml:space="preserve">Generate a PDB </w:t>
-      </w:r>
-      <w:r>
-        <w:rPr>
-          <w:b/>
-        </w:rPr>
-        <w:t>Cluster</w:t>
-      </w:r>
-      <w:r>
-        <w:rPr>
-          <w:b/>
-        </w:rPr>
-        <w:t xml:space="preserve"> Map from </w:t>
-      </w:r>
-      <w:r>
-        <w:rPr>
-          <w:b/>
-        </w:rPr>
-        <w:t>RVCLUST</w:t>
-      </w:r>
-    </w:p>
-    <w:p>
-      <w:pPr>
-        <w:pStyle w:val="ListParagraph"/>
-        <w:numPr>
-          <w:ilvl w:val="0"/>
-          <w:numId w:val="5"/>
-        </w:numPr>
-      </w:pPr>
-      <w:r>
-        <w:t>Run the cluster analysis</w:t>
-      </w:r>
-    </w:p>
-    <w:p>
-      <w:pPr>
-        <w:pStyle w:val="ListParagraph"/>
-        <w:numPr>
-          <w:ilvl w:val="0"/>
-          <w:numId w:val="5"/>
-        </w:numPr>
-      </w:pPr>
-      <w:r>
-        <w:t>Write the variants table to</w:t>
-      </w:r>
-      <w:r>
-        <w:t xml:space="preserve"> tab-delimited</w:t>
-      </w:r>
-      <w:r>
-        <w:t xml:space="preserve"> file with columns (in order):</w:t>
-      </w:r>
-      <w:r>
-        <w:t xml:space="preserve"> </w:t>
-      </w:r>
-      <w:r>
-        <w:rPr>
-          <w:i/>
-        </w:rPr>
-        <w:t>pdbid,chain,seqres,value</w:t>
-      </w:r>
-    </w:p>
-    <w:p>
-      <w:pPr>
-        <w:pStyle w:val="ListParagraph"/>
-        <w:numPr>
-          <w:ilvl w:val="0"/>
-          <w:numId w:val="5"/>
-        </w:numPr>
-      </w:pPr>
-      <w:r>
-        <w:t>Open PyMol and fetch pdbid</w:t>
-      </w:r>
-    </w:p>
-    <w:p>
-      <w:pPr>
-        <w:pStyle w:val="ListParagraph"/>
-        <w:numPr>
-          <w:ilvl w:val="0"/>
-          <w:numId w:val="5"/>
-        </w:numPr>
-      </w:pPr>
-      <w:r>
-        <w:t xml:space="preserve">In the cmd bar: </w:t>
-      </w:r>
-      <w:r>
-        <w:rPr>
-          <w:i/>
-        </w:rPr>
-        <w:t>run overwrite_pymol.py</w:t>
-      </w:r>
-    </w:p>
-    <w:p>
-      <w:pPr>
-        <w:pStyle w:val="ListParagraph"/>
-        <w:numPr>
-          <w:ilvl w:val="0"/>
-          <w:numId w:val="5"/>
-        </w:numPr>
-      </w:pPr>
-      <w:r>
-        <w:t xml:space="preserve">In the cmd bar: </w:t>
-      </w:r>
-      <w:r>
-        <w:rPr>
-          <w:i/>
-        </w:rPr>
-        <w:t>overwrite_bfactors(‘pdbid’,’tab-delim from step 3’)</w:t>
-      </w:r>
-    </w:p>
-    <w:p/>
-    <w:p>
-      <w:r>
-        <w:rPr>
-          <w:b/>
-        </w:rPr>
-        <w:t xml:space="preserve">Generate a PDB SDP Map </w:t>
-      </w:r>
-      <w:r>
-        <w:rPr>
-          <w:b/>
-        </w:rPr>
-        <w:t>from SDP Scores in</w:t>
-      </w:r>
-      <w:r>
-        <w:rPr>
-          <w:b/>
-        </w:rPr>
-        <w:t xml:space="preserve"> MySQL:</w:t>
-      </w:r>
-    </w:p>
-    <w:p>
-      <w:pPr>
-        <w:pStyle w:val="ListParagraph"/>
-        <w:numPr>
-          <w:ilvl w:val="0"/>
-          <w:numId w:val="3"/>
-        </w:numPr>
-      </w:pPr>
-      <w:r>
-        <w:t>Open the MySQL database containing PDB information and SDP values</w:t>
-      </w:r>
-    </w:p>
-    <w:p>
-      <w:pPr>
-        <w:pStyle w:val="ListParagraph"/>
-        <w:numPr>
-          <w:ilvl w:val="0"/>
-          <w:numId w:val="3"/>
-        </w:numPr>
-      </w:pPr>
-      <w:r>
-        <w:t xml:space="preserve">Join as necessary and select columns (in order): </w:t>
-      </w:r>
-      <w:r>
-        <w:rPr>
-          <w:i/>
-        </w:rPr>
-        <w:t>pdbid,chain,seqres,value</w:t>
-      </w:r>
-    </w:p>
-    <w:p>
-      <w:pPr>
-        <w:pStyle w:val="ListParagraph"/>
-        <w:numPr>
-          <w:ilvl w:val="0"/>
-          <w:numId w:val="3"/>
-        </w:numPr>
-      </w:pPr>
-      <w:r>
-        <w:t>Save to tab delimited file</w:t>
-      </w:r>
-    </w:p>
-    <w:p>
-      <w:pPr>
-        <w:pStyle w:val="ListParagraph"/>
-        <w:numPr>
-          <w:ilvl w:val="0"/>
-          <w:numId w:val="3"/>
-        </w:numPr>
-      </w:pPr>
-      <w:r>
-        <w:t>Open PyMol and fetch pdbid</w:t>
-      </w:r>
-    </w:p>
-    <w:p>
-      <w:pPr>
-        <w:pStyle w:val="ListParagraph"/>
-        <w:numPr>
-          <w:ilvl w:val="0"/>
-          <w:numId w:val="3"/>
-        </w:numPr>
-      </w:pPr>
-      <w:r>
-        <w:t xml:space="preserve">In the cmd bar: </w:t>
-      </w:r>
-      <w:r>
-        <w:rPr>
-          <w:i/>
-        </w:rPr>
-        <w:t>run overwrite_pymol.py</w:t>
-      </w:r>
-    </w:p>
-    <w:p>
-      <w:pPr>
-        <w:pStyle w:val="ListParagraph"/>
-        <w:numPr>
-          <w:ilvl w:val="0"/>
-          <w:numId w:val="3"/>
-        </w:numPr>
-      </w:pPr>
-      <w:r>
-        <w:t xml:space="preserve">In the cmd bar: </w:t>
-      </w:r>
-      <w:r>
-        <w:rPr>
-          <w:i/>
-        </w:rPr>
-        <w:t>overwrite_bfactors(‘pdbid’,’tab-delim from step 3’)</w:t>
-      </w:r>
-    </w:p>
-    <w:p>
-      <w:pPr>
-        <w:rPr>
-          <w:b/>
-        </w:rPr>
-      </w:pPr>
-      <w:r>
-        <w:rPr>
-          <w:b/>
-        </w:rPr>
-        <w:br w:type="column"/>
-      </w:r>
-      <w:r>
-        <w:rPr>
-          <w:b/>
-        </w:rPr>
-        <w:lastRenderedPageBreak/>
-        <w:t>PyMol Display/Movies</w:t>
-      </w:r>
-    </w:p>
-    <w:p>
-      <w:pPr>
-        <w:rPr>
-          <w:b/>
-        </w:rPr>
-      </w:pPr>
-    </w:p>
-    <w:p>
-      <w:r>
-        <w:rPr>
-          <w:b/>
-        </w:rPr>
-        <w:t>Rotate 360 degrees x axis, Rotate 360 degrees y axis Movie</w:t>
-      </w:r>
-    </w:p>
-    <w:p>
-      <w:pPr>
-        <w:pStyle w:val="ListParagraph"/>
-        <w:numPr>
-          <w:ilvl w:val="0"/>
-          <w:numId w:val="9"/>
-        </w:numPr>
-      </w:pPr>
-      <w:r>
-        <w:t>orient</w:t>
-      </w:r>
-    </w:p>
-    <w:p>
-      <w:pPr>
-        <w:pStyle w:val="ListParagraph"/>
-        <w:numPr>
-          <w:ilvl w:val="0"/>
-          <w:numId w:val="9"/>
-        </w:numPr>
-      </w:pPr>
-      <w:r>
-        <w:t>mset 1 x360</w:t>
-      </w:r>
-    </w:p>
-    <w:p>
-      <w:pPr>
-        <w:pStyle w:val="ListParagraph"/>
-        <w:numPr>
-          <w:ilvl w:val="0"/>
-          <w:numId w:val="9"/>
-        </w:numPr>
-      </w:pPr>
-      <w:r>
-        <w:t>movie.roll 1,180,1,axis=y</w:t>
-      </w:r>
-    </w:p>
-    <w:p>
-      <w:pPr>
-        <w:pStyle w:val="ListParagraph"/>
-        <w:numPr>
-          <w:ilvl w:val="0"/>
-          <w:numId w:val="9"/>
-        </w:numPr>
-      </w:pPr>
-      <w:r>
-        <w:t>movie.roll 181,360,1,axis=x</w:t>
-      </w:r>
-    </w:p>
-    <w:p>
-      <w:pPr>
-        <w:pStyle w:val="ListParagraph"/>
-        <w:numPr>
-          <w:ilvl w:val="0"/>
-          <w:numId w:val="9"/>
-        </w:numPr>
-      </w:pPr>
-      <w:r>
-        <w:t>mplay</w:t>
-      </w:r>
-    </w:p>
-    <w:p>
-      <w:pPr>
-        <w:pStyle w:val="ListParagraph"/>
-        <w:numPr>
-          <w:ilvl w:val="0"/>
-          <w:numId w:val="9"/>
-        </w:numPr>
-      </w:pPr>
-      <w:r>
-        <w:t>Alternative: 1; 2; 3; 4; 5 will work</w:t>
+        <w:t>PyMol</w:t>
+      </w:r>
+      <w:r>
+        <w:rPr>
+          <w:b/>
+        </w:rPr>
+        <w:t xml:space="preserve"> Visualization</w:t>
       </w:r>
       <w:bookmarkStart w:id="0" w:name="_GoBack"/>
       <w:bookmarkEnd w:id="0"/>
+    </w:p>
+    <w:p>
+      <w:pPr>
+        <w:rPr>
+          <w:b/>
+        </w:rPr>
+      </w:pPr>
+    </w:p>
+    <w:p>
+      <w:r>
+        <w:rPr>
+          <w:b/>
+        </w:rPr>
+        <w:t xml:space="preserve">Generate a PDB </w:t>
+      </w:r>
+      <w:r>
+        <w:rPr>
+          <w:b/>
+        </w:rPr>
+        <w:t>Cluster</w:t>
+      </w:r>
+      <w:r>
+        <w:rPr>
+          <w:b/>
+        </w:rPr>
+        <w:t xml:space="preserve"> Map from </w:t>
+      </w:r>
+      <w:r>
+        <w:rPr>
+          <w:b/>
+        </w:rPr>
+        <w:t>RVCLUST</w:t>
+      </w:r>
+    </w:p>
+    <w:p>
+      <w:pPr>
+        <w:pStyle w:val="ListParagraph"/>
+        <w:numPr>
+          <w:ilvl w:val="0"/>
+          <w:numId w:val="5"/>
+        </w:numPr>
+      </w:pPr>
+      <w:r>
+        <w:t>Run the cluster analysis</w:t>
+      </w:r>
+    </w:p>
+    <w:p>
+      <w:pPr>
+        <w:pStyle w:val="ListParagraph"/>
+        <w:numPr>
+          <w:ilvl w:val="0"/>
+          <w:numId w:val="5"/>
+        </w:numPr>
+      </w:pPr>
+      <w:r>
+        <w:t>Write the variants table to</w:t>
+      </w:r>
+      <w:r>
+        <w:t xml:space="preserve"> tab-delimited</w:t>
+      </w:r>
+      <w:r>
+        <w:t xml:space="preserve"> file with columns (in order):</w:t>
+      </w:r>
+      <w:r>
+        <w:t xml:space="preserve"> </w:t>
+      </w:r>
+      <w:r>
+        <w:rPr>
+          <w:i/>
+        </w:rPr>
+        <w:t>pdbid,chain,seqres,value</w:t>
+      </w:r>
+    </w:p>
+    <w:p>
+      <w:pPr>
+        <w:pStyle w:val="ListParagraph"/>
+        <w:numPr>
+          <w:ilvl w:val="0"/>
+          <w:numId w:val="5"/>
+        </w:numPr>
+      </w:pPr>
+      <w:r>
+        <w:t>Open PyMol and fetch pdbid</w:t>
+      </w:r>
+    </w:p>
+    <w:p>
+      <w:pPr>
+        <w:pStyle w:val="ListParagraph"/>
+        <w:numPr>
+          <w:ilvl w:val="0"/>
+          <w:numId w:val="5"/>
+        </w:numPr>
+      </w:pPr>
+      <w:r>
+        <w:t xml:space="preserve">In the cmd bar: </w:t>
+      </w:r>
+      <w:r>
+        <w:rPr>
+          <w:i/>
+        </w:rPr>
+        <w:t>run overwrite_pymol.py</w:t>
+      </w:r>
+    </w:p>
+    <w:p>
+      <w:pPr>
+        <w:pStyle w:val="ListParagraph"/>
+        <w:numPr>
+          <w:ilvl w:val="0"/>
+          <w:numId w:val="5"/>
+        </w:numPr>
+      </w:pPr>
+      <w:r>
+        <w:t xml:space="preserve">In the cmd bar: </w:t>
+      </w:r>
+      <w:r>
+        <w:rPr>
+          <w:i/>
+        </w:rPr>
+        <w:t>overwrite_bfactors(‘pdbid’,’tab-delim from step 3’)</w:t>
+      </w:r>
+    </w:p>
+    <w:p/>
+    <w:p>
+      <w:r>
+        <w:rPr>
+          <w:b/>
+        </w:rPr>
+        <w:t xml:space="preserve">Generate a PDB SDP Map </w:t>
+      </w:r>
+      <w:r>
+        <w:rPr>
+          <w:b/>
+        </w:rPr>
+        <w:t>from SDP Scores in</w:t>
+      </w:r>
+      <w:r>
+        <w:rPr>
+          <w:b/>
+        </w:rPr>
+        <w:t xml:space="preserve"> MySQL:</w:t>
+      </w:r>
+    </w:p>
+    <w:p>
+      <w:pPr>
+        <w:pStyle w:val="ListParagraph"/>
+        <w:numPr>
+          <w:ilvl w:val="0"/>
+          <w:numId w:val="3"/>
+        </w:numPr>
+      </w:pPr>
+      <w:r>
+        <w:t>Open the MySQL database containing PDB information and SDP values</w:t>
+      </w:r>
+    </w:p>
+    <w:p>
+      <w:pPr>
+        <w:pStyle w:val="ListParagraph"/>
+        <w:numPr>
+          <w:ilvl w:val="0"/>
+          <w:numId w:val="3"/>
+        </w:numPr>
+      </w:pPr>
+      <w:r>
+        <w:t xml:space="preserve">Join as necessary and select columns (in order): </w:t>
+      </w:r>
+      <w:r>
+        <w:rPr>
+          <w:i/>
+        </w:rPr>
+        <w:t>pdbid,chain,seqres,value</w:t>
+      </w:r>
+    </w:p>
+    <w:p>
+      <w:pPr>
+        <w:pStyle w:val="ListParagraph"/>
+        <w:numPr>
+          <w:ilvl w:val="0"/>
+          <w:numId w:val="3"/>
+        </w:numPr>
+      </w:pPr>
+      <w:r>
+        <w:t>Save to tab delimited file</w:t>
+      </w:r>
+    </w:p>
+    <w:p>
+      <w:pPr>
+        <w:pStyle w:val="ListParagraph"/>
+        <w:numPr>
+          <w:ilvl w:val="0"/>
+          <w:numId w:val="3"/>
+        </w:numPr>
+      </w:pPr>
+      <w:r>
+        <w:t>Open PyMol and fetch pdbid</w:t>
+      </w:r>
+    </w:p>
+    <w:p>
+      <w:pPr>
+        <w:pStyle w:val="ListParagraph"/>
+        <w:numPr>
+          <w:ilvl w:val="0"/>
+          <w:numId w:val="3"/>
+        </w:numPr>
+      </w:pPr>
+      <w:r>
+        <w:t xml:space="preserve">In the cmd bar: </w:t>
+      </w:r>
+      <w:r>
+        <w:rPr>
+          <w:i/>
+        </w:rPr>
+        <w:t>run overwrite_pymol.py</w:t>
+      </w:r>
+    </w:p>
+    <w:p>
+      <w:pPr>
+        <w:pStyle w:val="ListParagraph"/>
+        <w:numPr>
+          <w:ilvl w:val="0"/>
+          <w:numId w:val="3"/>
+        </w:numPr>
+      </w:pPr>
+      <w:r>
+        <w:t xml:space="preserve">In the cmd bar: </w:t>
+      </w:r>
+      <w:r>
+        <w:rPr>
+          <w:i/>
+        </w:rPr>
+        <w:t>overwrite_bfactors(‘pdbid’,’tab-delim from step 3’)</w:t>
+      </w:r>
+    </w:p>
+    <w:p>
+      <w:pPr>
+        <w:rPr>
+          <w:b/>
+        </w:rPr>
+      </w:pPr>
+    </w:p>
+    <w:p>
+      <w:r>
+        <w:rPr>
+          <w:b/>
+        </w:rPr>
+        <w:t>Rotate 360 degrees x axis, Rotate 360 degrees y axis Movie</w:t>
+      </w:r>
+    </w:p>
+    <w:p>
+      <w:pPr>
+        <w:pStyle w:val="ListParagraph"/>
+        <w:numPr>
+          <w:ilvl w:val="0"/>
+          <w:numId w:val="9"/>
+        </w:numPr>
+      </w:pPr>
+      <w:r>
+        <w:t>orient</w:t>
+      </w:r>
+    </w:p>
+    <w:p>
+      <w:pPr>
+        <w:pStyle w:val="ListParagraph"/>
+        <w:numPr>
+          <w:ilvl w:val="0"/>
+          <w:numId w:val="9"/>
+        </w:numPr>
+      </w:pPr>
+      <w:r>
+        <w:t>mset 1 x360</w:t>
+      </w:r>
+    </w:p>
+    <w:p>
+      <w:pPr>
+        <w:pStyle w:val="ListParagraph"/>
+        <w:numPr>
+          <w:ilvl w:val="0"/>
+          <w:numId w:val="9"/>
+        </w:numPr>
+      </w:pPr>
+      <w:r>
+        <w:t>movie.roll 1,180,1,axis=y</w:t>
+      </w:r>
+    </w:p>
+    <w:p>
+      <w:pPr>
+        <w:pStyle w:val="ListParagraph"/>
+        <w:numPr>
+          <w:ilvl w:val="0"/>
+          <w:numId w:val="9"/>
+        </w:numPr>
+      </w:pPr>
+      <w:r>
+        <w:t>movie.roll 181,360,1,axis=x</w:t>
+      </w:r>
+    </w:p>
+    <w:p>
+      <w:pPr>
+        <w:pStyle w:val="ListParagraph"/>
+        <w:numPr>
+          <w:ilvl w:val="0"/>
+          <w:numId w:val="9"/>
+        </w:numPr>
+      </w:pPr>
+      <w:r>
+        <w:t>mplay</w:t>
+      </w:r>
+    </w:p>
+    <w:p>
+      <w:pPr>
+        <w:pStyle w:val="ListParagraph"/>
+        <w:numPr>
+          <w:ilvl w:val="0"/>
+          <w:numId w:val="9"/>
+        </w:numPr>
+      </w:pPr>
+      <w:r>
+        <w:t>Alternative: 1; 2; 3; 4; 5 will work</w:t>
+      </w:r>
     </w:p>
     <w:sectPr>
       <w:pgSz w:w="12240" w:h="15840"/>
@@ -1387,6 +1385,92 @@
     </w:lvl>
   </w:abstractNum>
   <w:abstractNum w:abstractNumId="5">
+    <w:nsid w:val="31FA094F"/>
+    <w:multiLevelType w:val="hybridMultilevel"/>
+    <w:tmpl w:val="AAF28A10"/>
+    <w:lvl w:ilvl="0" w:tplc="0409000F">
+      <w:start w:val="1"/>
+      <w:numFmt w:val="decimal"/>
+      <w:lvlText w:val="%1."/>
+      <w:lvlJc w:val="left"/>
+      <w:pPr>
+        <w:ind w:left="720" w:hanging="360"/>
+      </w:pPr>
+    </w:lvl>
+    <w:lvl w:ilvl="1" w:tplc="04090019">
+      <w:start w:val="1"/>
+      <w:numFmt w:val="lowerLetter"/>
+      <w:lvlText w:val="%2."/>
+      <w:lvlJc w:val="left"/>
+      <w:pPr>
+        <w:ind w:left="1440" w:hanging="360"/>
+      </w:pPr>
+    </w:lvl>
+    <w:lvl w:ilvl="2" w:tplc="0409001B" w:tentative="1">
+      <w:start w:val="1"/>
+      <w:numFmt w:val="lowerRoman"/>
+      <w:lvlText w:val="%3."/>
+      <w:lvlJc w:val="right"/>
+      <w:pPr>
+        <w:ind w:left="2160" w:hanging="180"/>
+      </w:pPr>
+    </w:lvl>
+    <w:lvl w:ilvl="3" w:tplc="0409000F" w:tentative="1">
+      <w:start w:val="1"/>
+      <w:numFmt w:val="decimal"/>
+      <w:lvlText w:val="%4."/>
+      <w:lvlJc w:val="left"/>
+      <w:pPr>
+        <w:ind w:left="2880" w:hanging="360"/>
+      </w:pPr>
+    </w:lvl>
+    <w:lvl w:ilvl="4" w:tplc="04090019" w:tentative="1">
+      <w:start w:val="1"/>
+      <w:numFmt w:val="lowerLetter"/>
+      <w:lvlText w:val="%5."/>
+      <w:lvlJc w:val="left"/>
+      <w:pPr>
+        <w:ind w:left="3600" w:hanging="360"/>
+      </w:pPr>
+    </w:lvl>
+    <w:lvl w:ilvl="5" w:tplc="0409001B" w:tentative="1">
+      <w:start w:val="1"/>
+      <w:numFmt w:val="lowerRoman"/>
+      <w:lvlText w:val="%6."/>
+      <w:lvlJc w:val="right"/>
+      <w:pPr>
+        <w:ind w:left="4320" w:hanging="180"/>
+      </w:pPr>
+    </w:lvl>
+    <w:lvl w:ilvl="6" w:tplc="0409000F" w:tentative="1">
+      <w:start w:val="1"/>
+      <w:numFmt w:val="decimal"/>
+      <w:lvlText w:val="%7."/>
+      <w:lvlJc w:val="left"/>
+      <w:pPr>
+        <w:ind w:left="5040" w:hanging="360"/>
+      </w:pPr>
+    </w:lvl>
+    <w:lvl w:ilvl="7" w:tplc="04090019" w:tentative="1">
+      <w:start w:val="1"/>
+      <w:numFmt w:val="lowerLetter"/>
+      <w:lvlText w:val="%8."/>
+      <w:lvlJc w:val="left"/>
+      <w:pPr>
+        <w:ind w:left="5760" w:hanging="360"/>
+      </w:pPr>
+    </w:lvl>
+    <w:lvl w:ilvl="8" w:tplc="0409001B" w:tentative="1">
+      <w:start w:val="1"/>
+      <w:numFmt w:val="lowerRoman"/>
+      <w:lvlText w:val="%9."/>
+      <w:lvlJc w:val="right"/>
+      <w:pPr>
+        <w:ind w:left="6480" w:hanging="180"/>
+      </w:pPr>
+    </w:lvl>
+  </w:abstractNum>
+  <w:abstractNum w:abstractNumId="6">
     <w:nsid w:val="4596508B"/>
     <w:multiLevelType w:val="hybridMultilevel"/>
     <w:tmpl w:val="31AE38B2"/>
@@ -1476,7 +1560,7 @@
       </w:pPr>
     </w:lvl>
   </w:abstractNum>
-  <w:abstractNum w:abstractNumId="6">
+  <w:abstractNum w:abstractNumId="7">
     <w:nsid w:val="49C30EFA"/>
     <w:multiLevelType w:val="hybridMultilevel"/>
     <w:tmpl w:val="7026C80E"/>
@@ -1562,7 +1646,7 @@
       </w:pPr>
     </w:lvl>
   </w:abstractNum>
-  <w:abstractNum w:abstractNumId="7">
+  <w:abstractNum w:abstractNumId="8">
     <w:nsid w:val="56733812"/>
     <w:multiLevelType w:val="hybridMultilevel"/>
     <w:tmpl w:val="8DA2E126"/>
@@ -1651,7 +1735,7 @@
       </w:pPr>
     </w:lvl>
   </w:abstractNum>
-  <w:abstractNum w:abstractNumId="8">
+  <w:abstractNum w:abstractNumId="9">
     <w:nsid w:val="7B3336CF"/>
     <w:multiLevelType w:val="hybridMultilevel"/>
     <w:tmpl w:val="ADFAF5F0"/>
@@ -1741,7 +1825,7 @@
     </w:lvl>
   </w:abstractNum>
   <w:num w:numId="1">
-    <w:abstractNumId w:val="6"/>
+    <w:abstractNumId w:val="7"/>
   </w:num>
   <w:num w:numId="2">
     <w:abstractNumId w:val="2"/>
@@ -1750,10 +1834,10 @@
     <w:abstractNumId w:val="0"/>
   </w:num>
   <w:num w:numId="4">
-    <w:abstractNumId w:val="8"/>
+    <w:abstractNumId w:val="9"/>
   </w:num>
   <w:num w:numId="5">
-    <w:abstractNumId w:val="7"/>
+    <w:abstractNumId w:val="8"/>
   </w:num>
   <w:num w:numId="6">
     <w:abstractNumId w:val="1"/>
@@ -1762,10 +1846,13 @@
     <w:abstractNumId w:val="3"/>
   </w:num>
   <w:num w:numId="8">
-    <w:abstractNumId w:val="5"/>
+    <w:abstractNumId w:val="6"/>
   </w:num>
   <w:num w:numId="9">
     <w:abstractNumId w:val="4"/>
+  </w:num>
+  <w:num w:numId="10">
+    <w:abstractNumId w:val="5"/>
   </w:num>
 </w:numbering>
 </file>

</xml_diff>

<commit_message>
Added support for reading gzipped PDB files
</commit_message>
<xml_diff>
--- a/PDB_Projects_Journal.docx
+++ b/PDB_Projects_Journal.docx
@@ -57,7 +57,15 @@
         </w:numPr>
       </w:pPr>
       <w:r>
-        <w:t>Update pdb.config with the necessary information</w:t>
+        <w:t xml:space="preserve">Update </w:t>
+      </w:r>
+      <w:proofErr w:type="spellStart"/>
+      <w:r>
+        <w:t>pdb.config</w:t>
+      </w:r>
+      <w:proofErr w:type="spellEnd"/>
+      <w:r>
+        <w:t xml:space="preserve"> with the necessary information</w:t>
       </w:r>
     </w:p>
     <w:p>
@@ -69,7 +77,15 @@
         </w:numPr>
       </w:pPr>
       <w:r>
-        <w:t>If the database does not yet exist or you want to overwrite the existing, then set create_new_db to True</w:t>
+        <w:t xml:space="preserve">If the database does not yet exist or you want to overwrite the existing, then set </w:t>
+      </w:r>
+      <w:proofErr w:type="spellStart"/>
+      <w:r>
+        <w:t>create_new_db</w:t>
+      </w:r>
+      <w:proofErr w:type="spellEnd"/>
+      <w:r>
+        <w:t xml:space="preserve"> to True</w:t>
       </w:r>
     </w:p>
     <w:p>
@@ -81,7 +97,15 @@
         </w:numPr>
       </w:pPr>
       <w:r>
-        <w:t>If you do not want pdbmap.py to find human homologues for non-human PDB structures, set disable_human_homologue to False</w:t>
+        <w:t xml:space="preserve">If you do not want pdbmap.py to find human homologues for non-human PDB structures, set </w:t>
+      </w:r>
+      <w:proofErr w:type="spellStart"/>
+      <w:r>
+        <w:t>disable_human_homologue</w:t>
+      </w:r>
+      <w:proofErr w:type="spellEnd"/>
+      <w:r>
+        <w:t xml:space="preserve"> to False</w:t>
       </w:r>
     </w:p>
     <w:p>
@@ -93,7 +117,15 @@
         </w:numPr>
       </w:pPr>
       <w:r>
-        <w:t>Run `pdbmap.py -c pdb.config`</w:t>
+        <w:t xml:space="preserve">Run `pdbmap.py -c </w:t>
+      </w:r>
+      <w:proofErr w:type="spellStart"/>
+      <w:r>
+        <w:t>pdb.config</w:t>
+      </w:r>
+      <w:proofErr w:type="spellEnd"/>
+      <w:r>
+        <w:t>`</w:t>
       </w:r>
     </w:p>
     <w:p/>
@@ -264,12 +296,22 @@
       <w:r>
         <w:t xml:space="preserve">Select columns: </w:t>
       </w:r>
+      <w:proofErr w:type="spellStart"/>
       <w:r>
         <w:rPr>
           <w:i/>
         </w:rPr>
         <w:t>pdbid,chain,seqres,x,y,z</w:t>
       </w:r>
+      <w:r>
+        <w:rPr>
+          <w:i/>
+        </w:rPr>
+        <w:t>,chr,start,end</w:t>
+      </w:r>
+      <w:bookmarkStart w:id="0" w:name="_GoBack"/>
+      <w:bookmarkEnd w:id="0"/>
+      <w:proofErr w:type="spellEnd"/>
     </w:p>
     <w:p>
       <w:pPr>
@@ -309,12 +351,14 @@
       <w:r>
         <w:t xml:space="preserve">Load </w:t>
       </w:r>
+      <w:proofErr w:type="spellStart"/>
       <w:r>
         <w:rPr>
           <w:i/>
         </w:rPr>
         <w:t>rvclustobject</w:t>
       </w:r>
+      <w:proofErr w:type="spellEnd"/>
       <w:r>
         <w:t xml:space="preserve"> with PEDMAP information</w:t>
       </w:r>
@@ -327,11 +371,61 @@
           <w:numId w:val="4"/>
         </w:numPr>
       </w:pPr>
+      <w:proofErr w:type="spellStart"/>
       <w:r>
         <w:rPr>
           <w:i/>
         </w:rPr>
-        <w:t>rvobj &lt;- annotate(rvobj,”PDB”,c(“PDB_x”,”PDB_y”,”PDB_z”))</w:t>
+        <w:t>rvobj</w:t>
+      </w:r>
+      <w:proofErr w:type="spellEnd"/>
+      <w:r>
+        <w:rPr>
+          <w:i/>
+        </w:rPr>
+        <w:t xml:space="preserve"> &lt;- annotate(</w:t>
+      </w:r>
+      <w:proofErr w:type="spellStart"/>
+      <w:r>
+        <w:rPr>
+          <w:i/>
+        </w:rPr>
+        <w:t>rvobj</w:t>
+      </w:r>
+      <w:proofErr w:type="spellEnd"/>
+      <w:r>
+        <w:rPr>
+          <w:i/>
+        </w:rPr>
+        <w:t>,”</w:t>
+      </w:r>
+      <w:proofErr w:type="spellStart"/>
+      <w:r>
+        <w:rPr>
+          <w:i/>
+        </w:rPr>
+        <w:t>PDB”,c</w:t>
+      </w:r>
+      <w:proofErr w:type="spellEnd"/>
+      <w:r>
+        <w:rPr>
+          <w:i/>
+        </w:rPr>
+        <w:t>(“PDB_x”,”PDB_y”,”</w:t>
+      </w:r>
+      <w:proofErr w:type="spellStart"/>
+      <w:r>
+        <w:rPr>
+          <w:i/>
+        </w:rPr>
+        <w:t>PDB_z</w:t>
+      </w:r>
+      <w:proofErr w:type="spellEnd"/>
+      <w:r>
+        <w:rPr>
+          <w:i/>
+        </w:rPr>
+        <w:t>”))</w:t>
       </w:r>
     </w:p>
     <w:p>
@@ -477,7 +571,15 @@
         </w:numPr>
       </w:pPr>
       <w:r>
-        <w:t>Pulls all uniprot IDs in the FASTA fil</w:t>
+        <w:t xml:space="preserve">Pulls all </w:t>
+      </w:r>
+      <w:proofErr w:type="spellStart"/>
+      <w:r>
+        <w:t>uniprot</w:t>
+      </w:r>
+      <w:proofErr w:type="spellEnd"/>
+      <w:r>
+        <w:t xml:space="preserve"> IDs in the FASTA fil</w:t>
       </w:r>
       <w:r>
         <w:t>e</w:t>
@@ -595,6 +697,7 @@
           <w:b/>
         </w:rPr>
       </w:pPr>
+      <w:proofErr w:type="spellStart"/>
       <w:r>
         <w:rPr>
           <w:b/>
@@ -602,14 +705,13 @@
         <w:lastRenderedPageBreak/>
         <w:t>PyMol</w:t>
       </w:r>
+      <w:proofErr w:type="spellEnd"/>
       <w:r>
         <w:rPr>
           <w:b/>
         </w:rPr>
         <w:t xml:space="preserve"> Visualization</w:t>
       </w:r>
-      <w:bookmarkStart w:id="0" w:name="_GoBack"/>
-      <w:bookmarkEnd w:id="0"/>
     </w:p>
     <w:p>
       <w:pPr>
@@ -676,12 +778,14 @@
       <w:r>
         <w:t xml:space="preserve"> </w:t>
       </w:r>
+      <w:proofErr w:type="spellStart"/>
       <w:r>
         <w:rPr>
           <w:i/>
         </w:rPr>
         <w:t>pdbid,chain,seqres,value</w:t>
       </w:r>
+      <w:proofErr w:type="spellEnd"/>
     </w:p>
     <w:p>
       <w:pPr>
@@ -692,8 +796,21 @@
         </w:numPr>
       </w:pPr>
       <w:r>
-        <w:t>Open PyMol and fetch pdbid</w:t>
-      </w:r>
+        <w:t xml:space="preserve">Open </w:t>
+      </w:r>
+      <w:proofErr w:type="spellStart"/>
+      <w:r>
+        <w:t>PyMol</w:t>
+      </w:r>
+      <w:proofErr w:type="spellEnd"/>
+      <w:r>
+        <w:t xml:space="preserve"> and fetch </w:t>
+      </w:r>
+      <w:proofErr w:type="spellStart"/>
+      <w:r>
+        <w:t>pdbid</w:t>
+      </w:r>
+      <w:proofErr w:type="spellEnd"/>
     </w:p>
     <w:p>
       <w:pPr>
@@ -704,7 +821,15 @@
         </w:numPr>
       </w:pPr>
       <w:r>
-        <w:t xml:space="preserve">In the cmd bar: </w:t>
+        <w:t xml:space="preserve">In the </w:t>
+      </w:r>
+      <w:proofErr w:type="spellStart"/>
+      <w:r>
+        <w:t>cmd</w:t>
+      </w:r>
+      <w:proofErr w:type="spellEnd"/>
+      <w:r>
+        <w:t xml:space="preserve"> bar: </w:t>
       </w:r>
       <w:r>
         <w:rPr>
@@ -722,13 +847,57 @@
         </w:numPr>
       </w:pPr>
       <w:r>
-        <w:t xml:space="preserve">In the cmd bar: </w:t>
-      </w:r>
+        <w:t xml:space="preserve">In the </w:t>
+      </w:r>
+      <w:proofErr w:type="spellStart"/>
+      <w:r>
+        <w:t>cmd</w:t>
+      </w:r>
+      <w:proofErr w:type="spellEnd"/>
+      <w:r>
+        <w:t xml:space="preserve"> bar: </w:t>
+      </w:r>
+      <w:proofErr w:type="spellStart"/>
       <w:r>
         <w:rPr>
           <w:i/>
         </w:rPr>
-        <w:t>overwrite_bfactors(‘pdbid’,’tab-delim from step 3’)</w:t>
+        <w:t>overwrite_bfactors</w:t>
+      </w:r>
+      <w:proofErr w:type="spellEnd"/>
+      <w:r>
+        <w:rPr>
+          <w:i/>
+        </w:rPr>
+        <w:t>(‘</w:t>
+      </w:r>
+      <w:proofErr w:type="spellStart"/>
+      <w:r>
+        <w:rPr>
+          <w:i/>
+        </w:rPr>
+        <w:t>pdbid</w:t>
+      </w:r>
+      <w:proofErr w:type="spellEnd"/>
+      <w:r>
+        <w:rPr>
+          <w:i/>
+        </w:rPr>
+        <w:t>’,’tab-</w:t>
+      </w:r>
+      <w:proofErr w:type="spellStart"/>
+      <w:r>
+        <w:rPr>
+          <w:i/>
+        </w:rPr>
+        <w:t>delim</w:t>
+      </w:r>
+      <w:proofErr w:type="spellEnd"/>
+      <w:r>
+        <w:rPr>
+          <w:i/>
+        </w:rPr>
+        <w:t xml:space="preserve"> from step 3’)</w:t>
       </w:r>
     </w:p>
     <w:p/>
@@ -775,12 +944,14 @@
       <w:r>
         <w:t xml:space="preserve">Join as necessary and select columns (in order): </w:t>
       </w:r>
+      <w:proofErr w:type="spellStart"/>
       <w:r>
         <w:rPr>
           <w:i/>
         </w:rPr>
         <w:t>pdbid,chain,seqres,value</w:t>
       </w:r>
+      <w:proofErr w:type="spellEnd"/>
     </w:p>
     <w:p>
       <w:pPr>
@@ -803,8 +974,21 @@
         </w:numPr>
       </w:pPr>
       <w:r>
-        <w:t>Open PyMol and fetch pdbid</w:t>
-      </w:r>
+        <w:t xml:space="preserve">Open </w:t>
+      </w:r>
+      <w:proofErr w:type="spellStart"/>
+      <w:r>
+        <w:t>PyMol</w:t>
+      </w:r>
+      <w:proofErr w:type="spellEnd"/>
+      <w:r>
+        <w:t xml:space="preserve"> and fetch </w:t>
+      </w:r>
+      <w:proofErr w:type="spellStart"/>
+      <w:r>
+        <w:t>pdbid</w:t>
+      </w:r>
+      <w:proofErr w:type="spellEnd"/>
     </w:p>
     <w:p>
       <w:pPr>
@@ -815,7 +999,15 @@
         </w:numPr>
       </w:pPr>
       <w:r>
-        <w:t xml:space="preserve">In the cmd bar: </w:t>
+        <w:t xml:space="preserve">In the </w:t>
+      </w:r>
+      <w:proofErr w:type="spellStart"/>
+      <w:r>
+        <w:t>cmd</w:t>
+      </w:r>
+      <w:proofErr w:type="spellEnd"/>
+      <w:r>
+        <w:t xml:space="preserve"> bar: </w:t>
       </w:r>
       <w:r>
         <w:rPr>
@@ -833,13 +1025,57 @@
         </w:numPr>
       </w:pPr>
       <w:r>
-        <w:t xml:space="preserve">In the cmd bar: </w:t>
-      </w:r>
+        <w:t xml:space="preserve">In the </w:t>
+      </w:r>
+      <w:proofErr w:type="spellStart"/>
+      <w:r>
+        <w:t>cmd</w:t>
+      </w:r>
+      <w:proofErr w:type="spellEnd"/>
+      <w:r>
+        <w:t xml:space="preserve"> bar: </w:t>
+      </w:r>
+      <w:proofErr w:type="spellStart"/>
       <w:r>
         <w:rPr>
           <w:i/>
         </w:rPr>
-        <w:t>overwrite_bfactors(‘pdbid’,’tab-delim from step 3’)</w:t>
+        <w:t>overwrite_bfactors</w:t>
+      </w:r>
+      <w:proofErr w:type="spellEnd"/>
+      <w:r>
+        <w:rPr>
+          <w:i/>
+        </w:rPr>
+        <w:t>(‘</w:t>
+      </w:r>
+      <w:proofErr w:type="spellStart"/>
+      <w:r>
+        <w:rPr>
+          <w:i/>
+        </w:rPr>
+        <w:t>pdbid</w:t>
+      </w:r>
+      <w:proofErr w:type="spellEnd"/>
+      <w:r>
+        <w:rPr>
+          <w:i/>
+        </w:rPr>
+        <w:t>’,’tab-</w:t>
+      </w:r>
+      <w:proofErr w:type="spellStart"/>
+      <w:r>
+        <w:rPr>
+          <w:i/>
+        </w:rPr>
+        <w:t>delim</w:t>
+      </w:r>
+      <w:proofErr w:type="spellEnd"/>
+      <w:r>
+        <w:rPr>
+          <w:i/>
+        </w:rPr>
+        <w:t xml:space="preserve"> from step 3’)</w:t>
       </w:r>
     </w:p>
     <w:p>
@@ -877,8 +1113,13 @@
           <w:numId w:val="9"/>
         </w:numPr>
       </w:pPr>
-      <w:r>
-        <w:t>mset 1 x360</w:t>
+      <w:proofErr w:type="spellStart"/>
+      <w:r>
+        <w:t>mset</w:t>
+      </w:r>
+      <w:proofErr w:type="spellEnd"/>
+      <w:r>
+        <w:t xml:space="preserve"> 1 x360</w:t>
       </w:r>
     </w:p>
     <w:p>
@@ -889,8 +1130,13 @@
           <w:numId w:val="9"/>
         </w:numPr>
       </w:pPr>
-      <w:r>
-        <w:t>movie.roll 1,180,1,axis=y</w:t>
+      <w:proofErr w:type="spellStart"/>
+      <w:r>
+        <w:t>movie.roll</w:t>
+      </w:r>
+      <w:proofErr w:type="spellEnd"/>
+      <w:r>
+        <w:t xml:space="preserve"> 1,180,1,axis=y</w:t>
       </w:r>
     </w:p>
     <w:p>
@@ -901,8 +1147,13 @@
           <w:numId w:val="9"/>
         </w:numPr>
       </w:pPr>
-      <w:r>
-        <w:t>movie.roll 181,360,1,axis=x</w:t>
+      <w:proofErr w:type="spellStart"/>
+      <w:r>
+        <w:t>movie.roll</w:t>
+      </w:r>
+      <w:proofErr w:type="spellEnd"/>
+      <w:r>
+        <w:t xml:space="preserve"> 181,360,1,axis=x</w:t>
       </w:r>
     </w:p>
     <w:p>
@@ -913,9 +1164,11 @@
           <w:numId w:val="9"/>
         </w:numPr>
       </w:pPr>
+      <w:proofErr w:type="spellStart"/>
       <w:r>
         <w:t>mplay</w:t>
       </w:r>
+      <w:proofErr w:type="spellEnd"/>
     </w:p>
     <w:p>
       <w:pPr>

</xml_diff>

<commit_message>
Updated base position ranges to match BED format (inclusive start exclusive end) for version 5
</commit_message>
<xml_diff>
--- a/PDB_Projects_Journal.docx
+++ b/PDB_Projects_Journal.docx
@@ -57,15 +57,7 @@
         </w:numPr>
       </w:pPr>
       <w:r>
-        <w:t xml:space="preserve">Update </w:t>
-      </w:r>
-      <w:proofErr w:type="spellStart"/>
-      <w:r>
-        <w:t>pdb.config</w:t>
-      </w:r>
-      <w:proofErr w:type="spellEnd"/>
-      <w:r>
-        <w:t xml:space="preserve"> with the necessary information</w:t>
+        <w:t>Update pdb.config with the necessary information</w:t>
       </w:r>
     </w:p>
     <w:p>
@@ -77,15 +69,7 @@
         </w:numPr>
       </w:pPr>
       <w:r>
-        <w:t xml:space="preserve">If the database does not yet exist or you want to overwrite the existing, then set </w:t>
-      </w:r>
-      <w:proofErr w:type="spellStart"/>
-      <w:r>
-        <w:t>create_new_db</w:t>
-      </w:r>
-      <w:proofErr w:type="spellEnd"/>
-      <w:r>
-        <w:t xml:space="preserve"> to True</w:t>
+        <w:t>If the database does not yet exist or you want to overwrite the existing, then set create_new_db to True</w:t>
       </w:r>
     </w:p>
     <w:p>
@@ -97,15 +81,7 @@
         </w:numPr>
       </w:pPr>
       <w:r>
-        <w:t xml:space="preserve">If you do not want pdbmap.py to find human homologues for non-human PDB structures, set </w:t>
-      </w:r>
-      <w:proofErr w:type="spellStart"/>
-      <w:r>
-        <w:t>disable_human_homologue</w:t>
-      </w:r>
-      <w:proofErr w:type="spellEnd"/>
-      <w:r>
-        <w:t xml:space="preserve"> to False</w:t>
+        <w:t>If you do not want pdbmap.py to find human homologues for non-human PDB structures, set disable_human_homologue to False</w:t>
       </w:r>
     </w:p>
     <w:p>
@@ -117,15 +93,7 @@
         </w:numPr>
       </w:pPr>
       <w:r>
-        <w:t xml:space="preserve">Run `pdbmap.py -c </w:t>
-      </w:r>
-      <w:proofErr w:type="spellStart"/>
-      <w:r>
-        <w:t>pdb.config</w:t>
-      </w:r>
-      <w:proofErr w:type="spellEnd"/>
-      <w:r>
-        <w:t>`</w:t>
+        <w:t>Run `pdbmap.py -c pdb.config`</w:t>
       </w:r>
     </w:p>
     <w:p/>
@@ -296,7 +264,6 @@
       <w:r>
         <w:t xml:space="preserve">Select columns: </w:t>
       </w:r>
-      <w:proofErr w:type="spellStart"/>
       <w:r>
         <w:rPr>
           <w:i/>
@@ -309,9 +276,6 @@
         </w:rPr>
         <w:t>,chr,start,end</w:t>
       </w:r>
-      <w:bookmarkStart w:id="0" w:name="_GoBack"/>
-      <w:bookmarkEnd w:id="0"/>
-      <w:proofErr w:type="spellEnd"/>
     </w:p>
     <w:p>
       <w:pPr>
@@ -351,14 +315,12 @@
       <w:r>
         <w:t xml:space="preserve">Load </w:t>
       </w:r>
-      <w:proofErr w:type="spellStart"/>
       <w:r>
         <w:rPr>
           <w:i/>
         </w:rPr>
         <w:t>rvclustobject</w:t>
       </w:r>
-      <w:proofErr w:type="spellEnd"/>
       <w:r>
         <w:t xml:space="preserve"> with PEDMAP information</w:t>
       </w:r>
@@ -371,61 +333,11 @@
           <w:numId w:val="4"/>
         </w:numPr>
       </w:pPr>
-      <w:proofErr w:type="spellStart"/>
       <w:r>
         <w:rPr>
           <w:i/>
         </w:rPr>
-        <w:t>rvobj</w:t>
-      </w:r>
-      <w:proofErr w:type="spellEnd"/>
-      <w:r>
-        <w:rPr>
-          <w:i/>
-        </w:rPr>
-        <w:t xml:space="preserve"> &lt;- annotate(</w:t>
-      </w:r>
-      <w:proofErr w:type="spellStart"/>
-      <w:r>
-        <w:rPr>
-          <w:i/>
-        </w:rPr>
-        <w:t>rvobj</w:t>
-      </w:r>
-      <w:proofErr w:type="spellEnd"/>
-      <w:r>
-        <w:rPr>
-          <w:i/>
-        </w:rPr>
-        <w:t>,”</w:t>
-      </w:r>
-      <w:proofErr w:type="spellStart"/>
-      <w:r>
-        <w:rPr>
-          <w:i/>
-        </w:rPr>
-        <w:t>PDB”,c</w:t>
-      </w:r>
-      <w:proofErr w:type="spellEnd"/>
-      <w:r>
-        <w:rPr>
-          <w:i/>
-        </w:rPr>
-        <w:t>(“PDB_x”,”PDB_y”,”</w:t>
-      </w:r>
-      <w:proofErr w:type="spellStart"/>
-      <w:r>
-        <w:rPr>
-          <w:i/>
-        </w:rPr>
-        <w:t>PDB_z</w:t>
-      </w:r>
-      <w:proofErr w:type="spellEnd"/>
-      <w:r>
-        <w:rPr>
-          <w:i/>
-        </w:rPr>
-        <w:t>”))</w:t>
+        <w:t>rvobj &lt;- annotate(rvobj,”PDB”,c(“PDB_x”,”PDB_y”,”PDB_z”))</w:t>
       </w:r>
     </w:p>
     <w:p>
@@ -571,15 +483,7 @@
         </w:numPr>
       </w:pPr>
       <w:r>
-        <w:t xml:space="preserve">Pulls all </w:t>
-      </w:r>
-      <w:proofErr w:type="spellStart"/>
-      <w:r>
-        <w:t>uniprot</w:t>
-      </w:r>
-      <w:proofErr w:type="spellEnd"/>
-      <w:r>
-        <w:t xml:space="preserve"> IDs in the FASTA fil</w:t>
+        <w:t>Pulls all uniprot IDs in the FASTA fil</w:t>
       </w:r>
       <w:r>
         <w:t>e</w:t>
@@ -697,7 +601,6 @@
           <w:b/>
         </w:rPr>
       </w:pPr>
-      <w:proofErr w:type="spellStart"/>
       <w:r>
         <w:rPr>
           <w:b/>
@@ -705,7 +608,6 @@
         <w:lastRenderedPageBreak/>
         <w:t>PyMol</w:t>
       </w:r>
-      <w:proofErr w:type="spellEnd"/>
       <w:r>
         <w:rPr>
           <w:b/>
@@ -778,14 +680,12 @@
       <w:r>
         <w:t xml:space="preserve"> </w:t>
       </w:r>
-      <w:proofErr w:type="spellStart"/>
       <w:r>
         <w:rPr>
           <w:i/>
         </w:rPr>
         <w:t>pdbid,chain,seqres,value</w:t>
       </w:r>
-      <w:proofErr w:type="spellEnd"/>
     </w:p>
     <w:p>
       <w:pPr>
@@ -796,21 +696,8 @@
         </w:numPr>
       </w:pPr>
       <w:r>
-        <w:t xml:space="preserve">Open </w:t>
-      </w:r>
-      <w:proofErr w:type="spellStart"/>
-      <w:r>
-        <w:t>PyMol</w:t>
-      </w:r>
-      <w:proofErr w:type="spellEnd"/>
-      <w:r>
-        <w:t xml:space="preserve"> and fetch </w:t>
-      </w:r>
-      <w:proofErr w:type="spellStart"/>
-      <w:r>
-        <w:t>pdbid</w:t>
-      </w:r>
-      <w:proofErr w:type="spellEnd"/>
+        <w:t>Open PyMol and fetch pdbid</w:t>
+      </w:r>
     </w:p>
     <w:p>
       <w:pPr>
@@ -821,15 +708,7 @@
         </w:numPr>
       </w:pPr>
       <w:r>
-        <w:t xml:space="preserve">In the </w:t>
-      </w:r>
-      <w:proofErr w:type="spellStart"/>
-      <w:r>
-        <w:t>cmd</w:t>
-      </w:r>
-      <w:proofErr w:type="spellEnd"/>
-      <w:r>
-        <w:t xml:space="preserve"> bar: </w:t>
+        <w:t xml:space="preserve">In the cmd bar: </w:t>
       </w:r>
       <w:r>
         <w:rPr>
@@ -847,235 +726,124 @@
         </w:numPr>
       </w:pPr>
       <w:r>
-        <w:t xml:space="preserve">In the </w:t>
-      </w:r>
-      <w:proofErr w:type="spellStart"/>
-      <w:r>
-        <w:t>cmd</w:t>
-      </w:r>
-      <w:proofErr w:type="spellEnd"/>
-      <w:r>
-        <w:t xml:space="preserve"> bar: </w:t>
-      </w:r>
-      <w:proofErr w:type="spellStart"/>
+        <w:t xml:space="preserve">In the cmd bar: </w:t>
+      </w:r>
       <w:r>
         <w:rPr>
           <w:i/>
         </w:rPr>
-        <w:t>overwrite_bfactors</w:t>
-      </w:r>
-      <w:proofErr w:type="spellEnd"/>
+        <w:t>overwrite_bfactors(‘pdbid’,’tab-delim from step 3’)</w:t>
+      </w:r>
+    </w:p>
+    <w:p/>
+    <w:p>
+      <w:r>
+        <w:rPr>
+          <w:b/>
+        </w:rPr>
+        <w:t xml:space="preserve">Generate a PDB SDP Map </w:t>
+      </w:r>
+      <w:r>
+        <w:rPr>
+          <w:b/>
+        </w:rPr>
+        <w:t>from SDP Scores in</w:t>
+      </w:r>
+      <w:r>
+        <w:rPr>
+          <w:b/>
+        </w:rPr>
+        <w:t xml:space="preserve"> MySQL:</w:t>
+      </w:r>
+    </w:p>
+    <w:p>
+      <w:pPr>
+        <w:pStyle w:val="ListParagraph"/>
+        <w:numPr>
+          <w:ilvl w:val="0"/>
+          <w:numId w:val="3"/>
+        </w:numPr>
+      </w:pPr>
+      <w:r>
+        <w:t>Open the MySQL database containing PDB information and SDP values</w:t>
+      </w:r>
+    </w:p>
+    <w:p>
+      <w:pPr>
+        <w:pStyle w:val="ListParagraph"/>
+        <w:numPr>
+          <w:ilvl w:val="0"/>
+          <w:numId w:val="3"/>
+        </w:numPr>
+      </w:pPr>
+      <w:r>
+        <w:t xml:space="preserve">Join as necessary and select columns (in order): </w:t>
+      </w:r>
       <w:r>
         <w:rPr>
           <w:i/>
         </w:rPr>
-        <w:t>(‘</w:t>
-      </w:r>
-      <w:proofErr w:type="spellStart"/>
+        <w:t>pdbid,chain,seqres,value</w:t>
+      </w:r>
+    </w:p>
+    <w:p>
+      <w:pPr>
+        <w:pStyle w:val="ListParagraph"/>
+        <w:numPr>
+          <w:ilvl w:val="0"/>
+          <w:numId w:val="3"/>
+        </w:numPr>
+      </w:pPr>
+      <w:r>
+        <w:t>Save to tab delimited file</w:t>
+      </w:r>
+    </w:p>
+    <w:p>
+      <w:pPr>
+        <w:pStyle w:val="ListParagraph"/>
+        <w:numPr>
+          <w:ilvl w:val="0"/>
+          <w:numId w:val="3"/>
+        </w:numPr>
+      </w:pPr>
+      <w:r>
+        <w:t>Open PyMol and fetch pdbid</w:t>
+      </w:r>
+    </w:p>
+    <w:p>
+      <w:pPr>
+        <w:pStyle w:val="ListParagraph"/>
+        <w:numPr>
+          <w:ilvl w:val="0"/>
+          <w:numId w:val="3"/>
+        </w:numPr>
+      </w:pPr>
+      <w:r>
+        <w:t xml:space="preserve">In the cmd bar: </w:t>
+      </w:r>
       <w:r>
         <w:rPr>
           <w:i/>
         </w:rPr>
-        <w:t>pdbid</w:t>
-      </w:r>
-      <w:proofErr w:type="spellEnd"/>
+        <w:t>run overwrite_pymol.py</w:t>
+      </w:r>
+    </w:p>
+    <w:p>
+      <w:pPr>
+        <w:pStyle w:val="ListParagraph"/>
+        <w:numPr>
+          <w:ilvl w:val="0"/>
+          <w:numId w:val="3"/>
+        </w:numPr>
+      </w:pPr>
+      <w:r>
+        <w:t xml:space="preserve">In the cmd bar: </w:t>
+      </w:r>
       <w:r>
         <w:rPr>
           <w:i/>
         </w:rPr>
-        <w:t>’,’tab-</w:t>
-      </w:r>
-      <w:proofErr w:type="spellStart"/>
-      <w:r>
-        <w:rPr>
-          <w:i/>
-        </w:rPr>
-        <w:t>delim</w:t>
-      </w:r>
-      <w:proofErr w:type="spellEnd"/>
-      <w:r>
-        <w:rPr>
-          <w:i/>
-        </w:rPr>
-        <w:t xml:space="preserve"> from step 3’)</w:t>
-      </w:r>
-    </w:p>
-    <w:p/>
-    <w:p>
-      <w:r>
-        <w:rPr>
-          <w:b/>
-        </w:rPr>
-        <w:t xml:space="preserve">Generate a PDB SDP Map </w:t>
-      </w:r>
-      <w:r>
-        <w:rPr>
-          <w:b/>
-        </w:rPr>
-        <w:t>from SDP Scores in</w:t>
-      </w:r>
-      <w:r>
-        <w:rPr>
-          <w:b/>
-        </w:rPr>
-        <w:t xml:space="preserve"> MySQL:</w:t>
-      </w:r>
-    </w:p>
-    <w:p>
-      <w:pPr>
-        <w:pStyle w:val="ListParagraph"/>
-        <w:numPr>
-          <w:ilvl w:val="0"/>
-          <w:numId w:val="3"/>
-        </w:numPr>
-      </w:pPr>
-      <w:r>
-        <w:t>Open the MySQL database containing PDB information and SDP values</w:t>
-      </w:r>
-    </w:p>
-    <w:p>
-      <w:pPr>
-        <w:pStyle w:val="ListParagraph"/>
-        <w:numPr>
-          <w:ilvl w:val="0"/>
-          <w:numId w:val="3"/>
-        </w:numPr>
-      </w:pPr>
-      <w:r>
-        <w:t xml:space="preserve">Join as necessary and select columns (in order): </w:t>
-      </w:r>
-      <w:proofErr w:type="spellStart"/>
-      <w:r>
-        <w:rPr>
-          <w:i/>
-        </w:rPr>
-        <w:t>pdbid,chain,seqres,value</w:t>
-      </w:r>
-      <w:proofErr w:type="spellEnd"/>
-    </w:p>
-    <w:p>
-      <w:pPr>
-        <w:pStyle w:val="ListParagraph"/>
-        <w:numPr>
-          <w:ilvl w:val="0"/>
-          <w:numId w:val="3"/>
-        </w:numPr>
-      </w:pPr>
-      <w:r>
-        <w:t>Save to tab delimited file</w:t>
-      </w:r>
-    </w:p>
-    <w:p>
-      <w:pPr>
-        <w:pStyle w:val="ListParagraph"/>
-        <w:numPr>
-          <w:ilvl w:val="0"/>
-          <w:numId w:val="3"/>
-        </w:numPr>
-      </w:pPr>
-      <w:r>
-        <w:t xml:space="preserve">Open </w:t>
-      </w:r>
-      <w:proofErr w:type="spellStart"/>
-      <w:r>
-        <w:t>PyMol</w:t>
-      </w:r>
-      <w:proofErr w:type="spellEnd"/>
-      <w:r>
-        <w:t xml:space="preserve"> and fetch </w:t>
-      </w:r>
-      <w:proofErr w:type="spellStart"/>
-      <w:r>
-        <w:t>pdbid</w:t>
-      </w:r>
-      <w:proofErr w:type="spellEnd"/>
-    </w:p>
-    <w:p>
-      <w:pPr>
-        <w:pStyle w:val="ListParagraph"/>
-        <w:numPr>
-          <w:ilvl w:val="0"/>
-          <w:numId w:val="3"/>
-        </w:numPr>
-      </w:pPr>
-      <w:r>
-        <w:t xml:space="preserve">In the </w:t>
-      </w:r>
-      <w:proofErr w:type="spellStart"/>
-      <w:r>
-        <w:t>cmd</w:t>
-      </w:r>
-      <w:proofErr w:type="spellEnd"/>
-      <w:r>
-        <w:t xml:space="preserve"> bar: </w:t>
-      </w:r>
-      <w:r>
-        <w:rPr>
-          <w:i/>
-        </w:rPr>
-        <w:t>run overwrite_pymol.py</w:t>
-      </w:r>
-    </w:p>
-    <w:p>
-      <w:pPr>
-        <w:pStyle w:val="ListParagraph"/>
-        <w:numPr>
-          <w:ilvl w:val="0"/>
-          <w:numId w:val="3"/>
-        </w:numPr>
-      </w:pPr>
-      <w:r>
-        <w:t xml:space="preserve">In the </w:t>
-      </w:r>
-      <w:proofErr w:type="spellStart"/>
-      <w:r>
-        <w:t>cmd</w:t>
-      </w:r>
-      <w:proofErr w:type="spellEnd"/>
-      <w:r>
-        <w:t xml:space="preserve"> bar: </w:t>
-      </w:r>
-      <w:proofErr w:type="spellStart"/>
-      <w:r>
-        <w:rPr>
-          <w:i/>
-        </w:rPr>
-        <w:t>overwrite_bfactors</w:t>
-      </w:r>
-      <w:proofErr w:type="spellEnd"/>
-      <w:r>
-        <w:rPr>
-          <w:i/>
-        </w:rPr>
-        <w:t>(‘</w:t>
-      </w:r>
-      <w:proofErr w:type="spellStart"/>
-      <w:r>
-        <w:rPr>
-          <w:i/>
-        </w:rPr>
-        <w:t>pdbid</w:t>
-      </w:r>
-      <w:proofErr w:type="spellEnd"/>
-      <w:r>
-        <w:rPr>
-          <w:i/>
-        </w:rPr>
-        <w:t>’,’tab-</w:t>
-      </w:r>
-      <w:proofErr w:type="spellStart"/>
-      <w:r>
-        <w:rPr>
-          <w:i/>
-        </w:rPr>
-        <w:t>delim</w:t>
-      </w:r>
-      <w:proofErr w:type="spellEnd"/>
-      <w:r>
-        <w:rPr>
-          <w:i/>
-        </w:rPr>
-        <w:t xml:space="preserve"> from step 3’)</w:t>
+        <w:t>overwrite_bfactors(‘pdbid’,’tab-delim from step 3’)</w:t>
       </w:r>
     </w:p>
     <w:p>
@@ -1113,13 +881,8 @@
           <w:numId w:val="9"/>
         </w:numPr>
       </w:pPr>
-      <w:proofErr w:type="spellStart"/>
-      <w:r>
-        <w:t>mset</w:t>
-      </w:r>
-      <w:proofErr w:type="spellEnd"/>
-      <w:r>
-        <w:t xml:space="preserve"> 1 x360</w:t>
+      <w:r>
+        <w:t>mset 1 x360</w:t>
       </w:r>
     </w:p>
     <w:p>
@@ -1130,13 +893,8 @@
           <w:numId w:val="9"/>
         </w:numPr>
       </w:pPr>
-      <w:proofErr w:type="spellStart"/>
-      <w:r>
-        <w:t>movie.roll</w:t>
-      </w:r>
-      <w:proofErr w:type="spellEnd"/>
-      <w:r>
-        <w:t xml:space="preserve"> 1,180,1,axis=y</w:t>
+      <w:r>
+        <w:t>movie.roll 1,180,1,axis=y</w:t>
       </w:r>
     </w:p>
     <w:p>
@@ -1147,13 +905,8 @@
           <w:numId w:val="9"/>
         </w:numPr>
       </w:pPr>
-      <w:proofErr w:type="spellStart"/>
-      <w:r>
-        <w:t>movie.roll</w:t>
-      </w:r>
-      <w:proofErr w:type="spellEnd"/>
-      <w:r>
-        <w:t xml:space="preserve"> 181,360,1,axis=x</w:t>
+      <w:r>
+        <w:t>movie.roll 181,360,1,axis=x</w:t>
       </w:r>
     </w:p>
     <w:p>
@@ -1164,11 +917,9 @@
           <w:numId w:val="9"/>
         </w:numPr>
       </w:pPr>
-      <w:proofErr w:type="spellStart"/>
       <w:r>
         <w:t>mplay</w:t>
       </w:r>
-      <w:proofErr w:type="spellEnd"/>
     </w:p>
     <w:p>
       <w:pPr>
@@ -1179,8 +930,25 @@
         </w:numPr>
       </w:pPr>
       <w:r>
-        <w:t>Alternative: 1; 2; 3; 4; 5 will work</w:t>
-      </w:r>
+        <w:t>orient;mset 1 x360;</w:t>
+      </w:r>
+      <w:r>
+        <w:t xml:space="preserve"> </w:t>
+      </w:r>
+      <w:r>
+        <w:t>movie.roll 1,180,1,axis=y</w:t>
+      </w:r>
+      <w:r>
+        <w:t>;</w:t>
+      </w:r>
+      <w:r>
+        <w:t xml:space="preserve"> </w:t>
+      </w:r>
+      <w:r>
+        <w:t>movie.roll 181,360,1,axis=x;</w:t>
+      </w:r>
+      <w:bookmarkStart w:id="0" w:name="_GoBack"/>
+      <w:bookmarkEnd w:id="0"/>
     </w:p>
     <w:sectPr>
       <w:pgSz w:w="12240" w:h="15840"/>

</xml_diff>

<commit_message>
Updated overwrite_pymol to display a 0.5 transparent grey surface. Added linux script to auto-generate PyMol scene from pdb file and score file
</commit_message>
<xml_diff>
--- a/PDB_Projects_Journal.docx
+++ b/PDB_Projects_Journal.docx
@@ -1,6 +1,6 @@
 
 <file path=word/document.xml><?xml version="1.0" encoding="utf-8"?>
-<w:document xmlns:wpc="http://schemas.microsoft.com/office/word/2010/wordprocessingCanvas" xmlns:mc="http://schemas.openxmlformats.org/markup-compatibility/2006" xmlns:o="urn:schemas-microsoft-com:office:office" xmlns:r="http://schemas.openxmlformats.org/officeDocument/2006/relationships" xmlns:m="http://schemas.openxmlformats.org/officeDocument/2006/math" xmlns:v="urn:schemas-microsoft-com:vml" xmlns:wp14="http://schemas.microsoft.com/office/word/2010/wordprocessingDrawing" xmlns:wp="http://schemas.openxmlformats.org/drawingml/2006/wordprocessingDrawing" xmlns:w10="urn:schemas-microsoft-com:office:word" xmlns:w="http://schemas.openxmlformats.org/wordprocessingml/2006/main" xmlns:w14="http://schemas.microsoft.com/office/word/2010/wordml" xmlns:wpg="http://schemas.microsoft.com/office/word/2010/wordprocessingGroup" xmlns:wpi="http://schemas.microsoft.com/office/word/2010/wordprocessingInk" xmlns:wne="http://schemas.microsoft.com/office/word/2006/wordml" xmlns:wps="http://schemas.microsoft.com/office/word/2010/wordprocessingShape" mc:Ignorable="w14 wp14">
+<w:document xmlns:wpc="http://schemas.microsoft.com/office/word/2010/wordprocessingCanvas" xmlns:mo="http://schemas.microsoft.com/office/mac/office/2008/main" xmlns:mc="http://schemas.openxmlformats.org/markup-compatibility/2006" xmlns:mv="urn:schemas-microsoft-com:mac:vml" xmlns:o="urn:schemas-microsoft-com:office:office" xmlns:r="http://schemas.openxmlformats.org/officeDocument/2006/relationships" xmlns:m="http://schemas.openxmlformats.org/officeDocument/2006/math" xmlns:v="urn:schemas-microsoft-com:vml" xmlns:wp14="http://schemas.microsoft.com/office/word/2010/wordprocessingDrawing" xmlns:wp="http://schemas.openxmlformats.org/drawingml/2006/wordprocessingDrawing" xmlns:w10="urn:schemas-microsoft-com:office:word" xmlns:w="http://schemas.openxmlformats.org/wordprocessingml/2006/main" xmlns:w14="http://schemas.microsoft.com/office/word/2010/wordml" xmlns:wpg="http://schemas.microsoft.com/office/word/2010/wordprocessingGroup" xmlns:wpi="http://schemas.microsoft.com/office/word/2010/wordprocessingInk" xmlns:wne="http://schemas.microsoft.com/office/word/2006/wordml" xmlns:wps="http://schemas.microsoft.com/office/word/2010/wordprocessingShape" mc:Ignorable="w14 wp14">
   <w:body>
     <w:p>
       <w:pPr>
@@ -741,214 +741,217 @@
         <w:rPr>
           <w:b/>
         </w:rPr>
-        <w:t xml:space="preserve">Generate a PDB SDP Map </w:t>
-      </w:r>
-      <w:r>
-        <w:rPr>
-          <w:b/>
-        </w:rPr>
-        <w:t>from SDP Scores in</w:t>
-      </w:r>
-      <w:r>
-        <w:rPr>
-          <w:b/>
-        </w:rPr>
-        <w:t xml:space="preserve"> MySQL:</w:t>
-      </w:r>
-    </w:p>
-    <w:p>
-      <w:pPr>
-        <w:pStyle w:val="ListParagraph"/>
-        <w:numPr>
-          <w:ilvl w:val="0"/>
-          <w:numId w:val="3"/>
-        </w:numPr>
-      </w:pPr>
-      <w:r>
-        <w:t>Open the MySQL database containing PDB information and SDP values</w:t>
-      </w:r>
-    </w:p>
-    <w:p>
-      <w:pPr>
-        <w:pStyle w:val="ListParagraph"/>
-        <w:numPr>
-          <w:ilvl w:val="0"/>
-          <w:numId w:val="3"/>
-        </w:numPr>
-      </w:pPr>
-      <w:r>
-        <w:t xml:space="preserve">Join as necessary and select columns (in order): </w:t>
-      </w:r>
-      <w:r>
-        <w:rPr>
-          <w:i/>
-        </w:rPr>
-        <w:t>pdbid,chain,seqres,value</w:t>
-      </w:r>
-    </w:p>
-    <w:p>
-      <w:pPr>
-        <w:pStyle w:val="ListParagraph"/>
-        <w:numPr>
-          <w:ilvl w:val="0"/>
-          <w:numId w:val="3"/>
-        </w:numPr>
-      </w:pPr>
-      <w:r>
-        <w:t>Save to tab delimited file</w:t>
-      </w:r>
-    </w:p>
-    <w:p>
-      <w:pPr>
-        <w:pStyle w:val="ListParagraph"/>
-        <w:numPr>
-          <w:ilvl w:val="0"/>
-          <w:numId w:val="3"/>
-        </w:numPr>
-      </w:pPr>
-      <w:r>
-        <w:t>Open PyMol and fetch pdbid</w:t>
-      </w:r>
-    </w:p>
-    <w:p>
-      <w:pPr>
-        <w:pStyle w:val="ListParagraph"/>
-        <w:numPr>
-          <w:ilvl w:val="0"/>
-          <w:numId w:val="3"/>
-        </w:numPr>
-      </w:pPr>
-      <w:r>
-        <w:t xml:space="preserve">In the cmd bar: </w:t>
-      </w:r>
-      <w:r>
-        <w:rPr>
-          <w:i/>
-        </w:rPr>
-        <w:t>run overwrite_pymol.py</w:t>
-      </w:r>
-    </w:p>
-    <w:p>
-      <w:pPr>
-        <w:pStyle w:val="ListParagraph"/>
-        <w:numPr>
-          <w:ilvl w:val="0"/>
-          <w:numId w:val="3"/>
-        </w:numPr>
-      </w:pPr>
-      <w:r>
-        <w:t xml:space="preserve">In the cmd bar: </w:t>
-      </w:r>
-      <w:r>
-        <w:rPr>
-          <w:i/>
-        </w:rPr>
-        <w:t>overwrite_bfactors(‘pdbid’,’tab-delim from step 3’)</w:t>
-      </w:r>
-    </w:p>
-    <w:p>
-      <w:pPr>
-        <w:rPr>
-          <w:b/>
-        </w:rPr>
-      </w:pPr>
-    </w:p>
-    <w:p>
-      <w:r>
-        <w:rPr>
-          <w:b/>
-        </w:rPr>
-        <w:t>Rotate 360 degrees x axis, Rotate 360 degrees y axis Movie</w:t>
-      </w:r>
-    </w:p>
-    <w:p>
-      <w:pPr>
-        <w:pStyle w:val="ListParagraph"/>
-        <w:numPr>
-          <w:ilvl w:val="0"/>
-          <w:numId w:val="9"/>
-        </w:numPr>
-      </w:pPr>
-      <w:r>
-        <w:t>orient</w:t>
-      </w:r>
-    </w:p>
-    <w:p>
-      <w:pPr>
-        <w:pStyle w:val="ListParagraph"/>
-        <w:numPr>
-          <w:ilvl w:val="0"/>
-          <w:numId w:val="9"/>
-        </w:numPr>
-      </w:pPr>
-      <w:r>
-        <w:t>mset 1 x360</w:t>
-      </w:r>
-    </w:p>
-    <w:p>
-      <w:pPr>
-        <w:pStyle w:val="ListParagraph"/>
-        <w:numPr>
-          <w:ilvl w:val="0"/>
-          <w:numId w:val="9"/>
-        </w:numPr>
-      </w:pPr>
-      <w:r>
-        <w:t>movie.roll 1,180,1,axis=y</w:t>
-      </w:r>
-    </w:p>
-    <w:p>
-      <w:pPr>
-        <w:pStyle w:val="ListParagraph"/>
-        <w:numPr>
-          <w:ilvl w:val="0"/>
-          <w:numId w:val="9"/>
-        </w:numPr>
-      </w:pPr>
-      <w:r>
-        <w:t>movie.roll 181,360,1,axis=x</w:t>
-      </w:r>
-    </w:p>
-    <w:p>
-      <w:pPr>
-        <w:pStyle w:val="ListParagraph"/>
-        <w:numPr>
-          <w:ilvl w:val="0"/>
-          <w:numId w:val="9"/>
-        </w:numPr>
-      </w:pPr>
-      <w:r>
-        <w:t>mplay</w:t>
-      </w:r>
-    </w:p>
-    <w:p>
-      <w:pPr>
-        <w:pStyle w:val="ListParagraph"/>
-        <w:numPr>
-          <w:ilvl w:val="0"/>
-          <w:numId w:val="9"/>
-        </w:numPr>
-      </w:pPr>
-      <w:r>
-        <w:t>orient;mset 1 x360;</w:t>
-      </w:r>
-      <w:r>
-        <w:t xml:space="preserve"> </w:t>
-      </w:r>
-      <w:r>
-        <w:t>movie.roll 1,180,1,axis=y</w:t>
-      </w:r>
-      <w:r>
-        <w:t>;</w:t>
-      </w:r>
-      <w:r>
-        <w:t xml:space="preserve"> </w:t>
-      </w:r>
-      <w:r>
-        <w:t>movie.roll 181,360,1,axis=x;</w:t>
+        <w:t xml:space="preserve">Generate a PDB Map </w:t>
+      </w:r>
+      <w:r>
+        <w:rPr>
+          <w:b/>
+        </w:rPr>
+        <w:t xml:space="preserve">from </w:t>
+      </w:r>
+      <w:r>
+        <w:rPr>
+          <w:b/>
+        </w:rPr>
+        <w:t>in</w:t>
       </w:r>
       <w:bookmarkStart w:id="0" w:name="_GoBack"/>
       <w:bookmarkEnd w:id="0"/>
+      <w:r>
+        <w:rPr>
+          <w:b/>
+        </w:rPr>
+        <w:t xml:space="preserve"> MySQL:</w:t>
+      </w:r>
+    </w:p>
+    <w:p>
+      <w:pPr>
+        <w:pStyle w:val="ListParagraph"/>
+        <w:numPr>
+          <w:ilvl w:val="0"/>
+          <w:numId w:val="3"/>
+        </w:numPr>
+      </w:pPr>
+      <w:r>
+        <w:t>Open the MySQL database containing PDB information and SDP values</w:t>
+      </w:r>
+    </w:p>
+    <w:p>
+      <w:pPr>
+        <w:pStyle w:val="ListParagraph"/>
+        <w:numPr>
+          <w:ilvl w:val="0"/>
+          <w:numId w:val="3"/>
+        </w:numPr>
+      </w:pPr>
+      <w:r>
+        <w:t xml:space="preserve">Join as necessary and select columns (in order): </w:t>
+      </w:r>
+      <w:r>
+        <w:rPr>
+          <w:i/>
+        </w:rPr>
+        <w:t>pdbid,chain,seqres,value</w:t>
+      </w:r>
+    </w:p>
+    <w:p>
+      <w:pPr>
+        <w:pStyle w:val="ListParagraph"/>
+        <w:numPr>
+          <w:ilvl w:val="0"/>
+          <w:numId w:val="3"/>
+        </w:numPr>
+      </w:pPr>
+      <w:r>
+        <w:t>Save to tab delimited file</w:t>
+      </w:r>
+    </w:p>
+    <w:p>
+      <w:pPr>
+        <w:pStyle w:val="ListParagraph"/>
+        <w:numPr>
+          <w:ilvl w:val="0"/>
+          <w:numId w:val="3"/>
+        </w:numPr>
+      </w:pPr>
+      <w:r>
+        <w:t>Open PyMol and fetch pdbid</w:t>
+      </w:r>
+    </w:p>
+    <w:p>
+      <w:pPr>
+        <w:pStyle w:val="ListParagraph"/>
+        <w:numPr>
+          <w:ilvl w:val="0"/>
+          <w:numId w:val="3"/>
+        </w:numPr>
+      </w:pPr>
+      <w:r>
+        <w:t xml:space="preserve">In the cmd bar: </w:t>
+      </w:r>
+      <w:r>
+        <w:rPr>
+          <w:i/>
+        </w:rPr>
+        <w:t>run overwrite_pymol.py</w:t>
+      </w:r>
+    </w:p>
+    <w:p>
+      <w:pPr>
+        <w:pStyle w:val="ListParagraph"/>
+        <w:numPr>
+          <w:ilvl w:val="0"/>
+          <w:numId w:val="3"/>
+        </w:numPr>
+      </w:pPr>
+      <w:r>
+        <w:t xml:space="preserve">In the cmd bar: </w:t>
+      </w:r>
+      <w:r>
+        <w:rPr>
+          <w:i/>
+        </w:rPr>
+        <w:t>overwrite_bfactors(‘pdbid’,’tab-delim from step 3’)</w:t>
+      </w:r>
+    </w:p>
+    <w:p>
+      <w:pPr>
+        <w:rPr>
+          <w:b/>
+        </w:rPr>
+      </w:pPr>
+    </w:p>
+    <w:p>
+      <w:r>
+        <w:rPr>
+          <w:b/>
+        </w:rPr>
+        <w:t>Rotate 360 degrees x axis, Rotate 360 degrees y axis Movie</w:t>
+      </w:r>
+    </w:p>
+    <w:p>
+      <w:pPr>
+        <w:pStyle w:val="ListParagraph"/>
+        <w:numPr>
+          <w:ilvl w:val="0"/>
+          <w:numId w:val="9"/>
+        </w:numPr>
+      </w:pPr>
+      <w:r>
+        <w:t>orient</w:t>
+      </w:r>
+    </w:p>
+    <w:p>
+      <w:pPr>
+        <w:pStyle w:val="ListParagraph"/>
+        <w:numPr>
+          <w:ilvl w:val="0"/>
+          <w:numId w:val="9"/>
+        </w:numPr>
+      </w:pPr>
+      <w:r>
+        <w:t>mset 1 x360</w:t>
+      </w:r>
+    </w:p>
+    <w:p>
+      <w:pPr>
+        <w:pStyle w:val="ListParagraph"/>
+        <w:numPr>
+          <w:ilvl w:val="0"/>
+          <w:numId w:val="9"/>
+        </w:numPr>
+      </w:pPr>
+      <w:r>
+        <w:t>movie.roll 1,180,1,axis=y</w:t>
+      </w:r>
+    </w:p>
+    <w:p>
+      <w:pPr>
+        <w:pStyle w:val="ListParagraph"/>
+        <w:numPr>
+          <w:ilvl w:val="0"/>
+          <w:numId w:val="9"/>
+        </w:numPr>
+      </w:pPr>
+      <w:r>
+        <w:t>movie.roll 181,360,1,axis=x</w:t>
+      </w:r>
+    </w:p>
+    <w:p>
+      <w:pPr>
+        <w:pStyle w:val="ListParagraph"/>
+        <w:numPr>
+          <w:ilvl w:val="0"/>
+          <w:numId w:val="9"/>
+        </w:numPr>
+      </w:pPr>
+      <w:r>
+        <w:t>mplay</w:t>
+      </w:r>
+    </w:p>
+    <w:p>
+      <w:pPr>
+        <w:pStyle w:val="ListParagraph"/>
+        <w:numPr>
+          <w:ilvl w:val="0"/>
+          <w:numId w:val="9"/>
+        </w:numPr>
+      </w:pPr>
+      <w:r>
+        <w:t>orient;mset 1 x360;</w:t>
+      </w:r>
+      <w:r>
+        <w:t xml:space="preserve"> </w:t>
+      </w:r>
+      <w:r>
+        <w:t>movie.roll 1,180,1,axis=y;</w:t>
+      </w:r>
+      <w:r>
+        <w:t xml:space="preserve"> </w:t>
+      </w:r>
+      <w:r>
+        <w:t>movie.roll 181,360,1,axis=x;</w:t>
+      </w:r>
     </w:p>
     <w:sectPr>
       <w:pgSz w:w="12240" w:h="15840"/>
@@ -961,7 +964,7 @@
 </file>
 
 <file path=word/numbering.xml><?xml version="1.0" encoding="utf-8"?>
-<w:numbering xmlns:wpc="http://schemas.microsoft.com/office/word/2010/wordprocessingCanvas" xmlns:mc="http://schemas.openxmlformats.org/markup-compatibility/2006" xmlns:o="urn:schemas-microsoft-com:office:office" xmlns:r="http://schemas.openxmlformats.org/officeDocument/2006/relationships" xmlns:m="http://schemas.openxmlformats.org/officeDocument/2006/math" xmlns:v="urn:schemas-microsoft-com:vml" xmlns:wp14="http://schemas.microsoft.com/office/word/2010/wordprocessingDrawing" xmlns:wp="http://schemas.openxmlformats.org/drawingml/2006/wordprocessingDrawing" xmlns:w10="urn:schemas-microsoft-com:office:word" xmlns:w="http://schemas.openxmlformats.org/wordprocessingml/2006/main" xmlns:w14="http://schemas.microsoft.com/office/word/2010/wordml" xmlns:wpg="http://schemas.microsoft.com/office/word/2010/wordprocessingGroup" xmlns:wpi="http://schemas.microsoft.com/office/word/2010/wordprocessingInk" xmlns:wne="http://schemas.microsoft.com/office/word/2006/wordml" xmlns:wps="http://schemas.microsoft.com/office/word/2010/wordprocessingShape" mc:Ignorable="w14 wp14">
+<w:numbering xmlns:wpc="http://schemas.microsoft.com/office/word/2010/wordprocessingCanvas" xmlns:mo="http://schemas.microsoft.com/office/mac/office/2008/main" xmlns:mc="http://schemas.openxmlformats.org/markup-compatibility/2006" xmlns:mv="urn:schemas-microsoft-com:mac:vml" xmlns:o="urn:schemas-microsoft-com:office:office" xmlns:r="http://schemas.openxmlformats.org/officeDocument/2006/relationships" xmlns:m="http://schemas.openxmlformats.org/officeDocument/2006/math" xmlns:v="urn:schemas-microsoft-com:vml" xmlns:wp14="http://schemas.microsoft.com/office/word/2010/wordprocessingDrawing" xmlns:wp="http://schemas.openxmlformats.org/drawingml/2006/wordprocessingDrawing" xmlns:w10="urn:schemas-microsoft-com:office:word" xmlns:w="http://schemas.openxmlformats.org/wordprocessingml/2006/main" xmlns:w14="http://schemas.microsoft.com/office/word/2010/wordml" xmlns:wpg="http://schemas.microsoft.com/office/word/2010/wordprocessingGroup" xmlns:wpi="http://schemas.microsoft.com/office/word/2010/wordprocessingInk" xmlns:wne="http://schemas.microsoft.com/office/word/2006/wordml" xmlns:wps="http://schemas.microsoft.com/office/word/2010/wordprocessingShape" mc:Ignorable="w14 wp14">
   <w:abstractNum w:abstractNumId="0">
     <w:nsid w:val="038D6B1B"/>
     <w:multiLevelType w:val="hybridMultilevel"/>
@@ -1895,7 +1898,7 @@
       </w:pPr>
     </w:pPrDefault>
   </w:docDefaults>
-  <w:latentStyles w:defLockedState="0" w:defUIPriority="99" w:defSemiHidden="1" w:defUnhideWhenUsed="1" w:defQFormat="0" w:count="267">
+  <w:latentStyles w:defLockedState="0" w:defUIPriority="99" w:defSemiHidden="1" w:defUnhideWhenUsed="1" w:defQFormat="0" w:count="276">
     <w:lsdException w:name="Normal" w:semiHidden="0" w:uiPriority="0" w:unhideWhenUsed="0" w:qFormat="1"/>
     <w:lsdException w:name="heading 1" w:semiHidden="0" w:uiPriority="9" w:unhideWhenUsed="0" w:qFormat="1"/>
     <w:lsdException w:name="heading 2" w:uiPriority="9" w:qFormat="1"/>
@@ -2091,7 +2094,7 @@
 </file>
 
 <file path=word/stylesWithEffects.xml><?xml version="1.0" encoding="utf-8"?>
-<w:styles xmlns:wpc="http://schemas.microsoft.com/office/word/2010/wordprocessingCanvas" xmlns:mc="http://schemas.openxmlformats.org/markup-compatibility/2006" xmlns:o="urn:schemas-microsoft-com:office:office" xmlns:r="http://schemas.openxmlformats.org/officeDocument/2006/relationships" xmlns:m="http://schemas.openxmlformats.org/officeDocument/2006/math" xmlns:v="urn:schemas-microsoft-com:vml" xmlns:wp14="http://schemas.microsoft.com/office/word/2010/wordprocessingDrawing" xmlns:wp="http://schemas.openxmlformats.org/drawingml/2006/wordprocessingDrawing" xmlns:w10="urn:schemas-microsoft-com:office:word" xmlns:w="http://schemas.openxmlformats.org/wordprocessingml/2006/main" xmlns:w14="http://schemas.microsoft.com/office/word/2010/wordml" xmlns:wpg="http://schemas.microsoft.com/office/word/2010/wordprocessingGroup" xmlns:wpi="http://schemas.microsoft.com/office/word/2010/wordprocessingInk" xmlns:wne="http://schemas.microsoft.com/office/word/2006/wordml" xmlns:wps="http://schemas.microsoft.com/office/word/2010/wordprocessingShape" mc:Ignorable="w14 wp14">
+<w:styles xmlns:wpc="http://schemas.microsoft.com/office/word/2010/wordprocessingCanvas" xmlns:mo="http://schemas.microsoft.com/office/mac/office/2008/main" xmlns:mc="http://schemas.openxmlformats.org/markup-compatibility/2006" xmlns:mv="urn:schemas-microsoft-com:mac:vml" xmlns:o="urn:schemas-microsoft-com:office:office" xmlns:r="http://schemas.openxmlformats.org/officeDocument/2006/relationships" xmlns:m="http://schemas.openxmlformats.org/officeDocument/2006/math" xmlns:v="urn:schemas-microsoft-com:vml" xmlns:wp14="http://schemas.microsoft.com/office/word/2010/wordprocessingDrawing" xmlns:wp="http://schemas.openxmlformats.org/drawingml/2006/wordprocessingDrawing" xmlns:w10="urn:schemas-microsoft-com:office:word" xmlns:w="http://schemas.openxmlformats.org/wordprocessingml/2006/main" xmlns:w14="http://schemas.microsoft.com/office/word/2010/wordml" xmlns:wpg="http://schemas.microsoft.com/office/word/2010/wordprocessingGroup" xmlns:wpi="http://schemas.microsoft.com/office/word/2010/wordprocessingInk" xmlns:wne="http://schemas.microsoft.com/office/word/2006/wordml" xmlns:wps="http://schemas.microsoft.com/office/word/2010/wordprocessingShape" mc:Ignorable="w14 wp14">
   <w:docDefaults>
     <w:rPrDefault>
       <w:rPr>
@@ -2107,7 +2110,7 @@
       </w:pPr>
     </w:pPrDefault>
   </w:docDefaults>
-  <w:latentStyles w:defLockedState="0" w:defUIPriority="99" w:defSemiHidden="1" w:defUnhideWhenUsed="1" w:defQFormat="0" w:count="267">
+  <w:latentStyles w:defLockedState="0" w:defUIPriority="99" w:defSemiHidden="1" w:defUnhideWhenUsed="1" w:defQFormat="0" w:count="276">
     <w:lsdException w:name="Normal" w:semiHidden="0" w:uiPriority="0" w:unhideWhenUsed="0" w:qFormat="1"/>
     <w:lsdException w:name="heading 1" w:semiHidden="0" w:uiPriority="9" w:unhideWhenUsed="0" w:qFormat="1"/>
     <w:lsdException w:name="heading 2" w:uiPriority="9" w:qFormat="1"/>

</xml_diff>